<commit_message>
Cambios tabla paginas web
Cambie lanueva pagina web y agregue mas datos
</commit_message>
<xml_diff>
--- a/Proyecto_tesis_entregable2.docx
+++ b/Proyecto_tesis_entregable2.docx
@@ -179,15 +179,22 @@
         </w:rPr>
         <w:t xml:space="preserve">: </w:t>
       </w:r>
+      <w:proofErr w:type="spellStart"/>
       <w:r>
         <w:rPr>
           <w:rFonts w:ascii="Arial" w:hAnsi="Arial" w:cs="Arial"/>
           <w:b/>
         </w:rPr>
-        <w:t>EsTEtena fue cambiado</w:t>
-      </w:r>
-      <w:bookmarkStart w:id="0" w:name="_GoBack"/>
-      <w:bookmarkEnd w:id="0"/>
+        <w:t>EsTEtena</w:t>
+      </w:r>
+      <w:proofErr w:type="spellEnd"/>
+      <w:r>
+        <w:rPr>
+          <w:rFonts w:ascii="Arial" w:hAnsi="Arial" w:cs="Arial"/>
+          <w:b/>
+        </w:rPr>
+        <w:t xml:space="preserve"> fue cambiado</w:t>
+      </w:r>
     </w:p>
     <w:p>
       <w:pPr>
@@ -1229,11 +1236,11 @@
           <w:numId w:val="3"/>
         </w:numPr>
       </w:pPr>
-      <w:bookmarkStart w:id="1" w:name="_Toc477979236"/>
+      <w:bookmarkStart w:id="0" w:name="_Toc477979236"/>
       <w:r>
         <w:t>INTRODUCCION</w:t>
       </w:r>
-      <w:bookmarkEnd w:id="1"/>
+      <w:bookmarkEnd w:id="0"/>
     </w:p>
     <w:p/>
     <w:p>
@@ -1802,14 +1809,70 @@
         <w:rPr>
           <w:rFonts w:ascii="Arial" w:hAnsi="Arial" w:cs="Arial"/>
         </w:rPr>
-        <w:t>, los estándares de W3C-WAI (Web Accesibility Initiati</w:t>
+        <w:t xml:space="preserve">, los estándares de W3C-WAI (Web </w:t>
+      </w:r>
+      <w:proofErr w:type="spellStart"/>
+      <w:r>
+        <w:rPr>
+          <w:rFonts w:ascii="Arial" w:hAnsi="Arial" w:cs="Arial"/>
+        </w:rPr>
+        <w:t>Accesibility</w:t>
+      </w:r>
+      <w:proofErr w:type="spellEnd"/>
+      <w:r>
+        <w:rPr>
+          <w:rFonts w:ascii="Arial" w:hAnsi="Arial" w:cs="Arial"/>
+        </w:rPr>
+        <w:t xml:space="preserve"> </w:t>
+      </w:r>
+      <w:proofErr w:type="spellStart"/>
+      <w:r>
+        <w:rPr>
+          <w:rFonts w:ascii="Arial" w:hAnsi="Arial" w:cs="Arial"/>
+        </w:rPr>
+        <w:t>Initiati</w:t>
       </w:r>
       <w:r>
         <w:rPr>
           <w:rFonts w:ascii="Arial" w:hAnsi="Arial" w:cs="Arial"/>
         </w:rPr>
         <w:softHyphen/>
-        <w:t>ve del World Wide Web Consortium) son los más importantes en el ámbito de la accesibilidad web, y todos son de acceso gratuito en la Web, disponibles para descarga directa</w:t>
+        <w:t>ve</w:t>
+      </w:r>
+      <w:proofErr w:type="spellEnd"/>
+      <w:r>
+        <w:rPr>
+          <w:rFonts w:ascii="Arial" w:hAnsi="Arial" w:cs="Arial"/>
+        </w:rPr>
+        <w:t xml:space="preserve"> del </w:t>
+      </w:r>
+      <w:proofErr w:type="spellStart"/>
+      <w:r>
+        <w:rPr>
+          <w:rFonts w:ascii="Arial" w:hAnsi="Arial" w:cs="Arial"/>
+        </w:rPr>
+        <w:t>World</w:t>
+      </w:r>
+      <w:proofErr w:type="spellEnd"/>
+      <w:r>
+        <w:rPr>
+          <w:rFonts w:ascii="Arial" w:hAnsi="Arial" w:cs="Arial"/>
+        </w:rPr>
+        <w:t xml:space="preserve"> Wide Web </w:t>
+      </w:r>
+      <w:proofErr w:type="spellStart"/>
+      <w:r>
+        <w:rPr>
+          <w:rFonts w:ascii="Arial" w:hAnsi="Arial" w:cs="Arial"/>
+        </w:rPr>
+        <w:t>Consortium</w:t>
+      </w:r>
+      <w:proofErr w:type="spellEnd"/>
+      <w:r>
+        <w:rPr>
+          <w:rFonts w:ascii="Arial" w:hAnsi="Arial" w:cs="Arial"/>
+        </w:rPr>
+        <w:t>) son los más importantes en el ámbito de la accesibilidad web, y todos son de acceso gratuito en la Web, disponibles para descarga directa</w:t>
       </w:r>
       <w:r>
         <w:rPr>
@@ -1854,13 +1917,27 @@
         <w:rPr>
           <w:rFonts w:ascii="Arial" w:hAnsi="Arial" w:cs="Arial"/>
         </w:rPr>
-        <w:t xml:space="preserve">or eso que mediante este trabajo </w:t>
-      </w:r>
-      <w:r>
-        <w:rPr>
-          <w:rFonts w:ascii="Arial" w:hAnsi="Arial" w:cs="Arial"/>
-        </w:rPr>
-        <w:t xml:space="preserve">, </w:t>
+        <w:t xml:space="preserve">or eso que mediante este </w:t>
+      </w:r>
+      <w:proofErr w:type="gramStart"/>
+      <w:r>
+        <w:rPr>
+          <w:rFonts w:ascii="Arial" w:hAnsi="Arial" w:cs="Arial"/>
+        </w:rPr>
+        <w:t xml:space="preserve">trabajo </w:t>
+      </w:r>
+      <w:r>
+        <w:rPr>
+          <w:rFonts w:ascii="Arial" w:hAnsi="Arial" w:cs="Arial"/>
+        </w:rPr>
+        <w:t>,</w:t>
+      </w:r>
+      <w:proofErr w:type="gramEnd"/>
+      <w:r>
+        <w:rPr>
+          <w:rFonts w:ascii="Arial" w:hAnsi="Arial" w:cs="Arial"/>
+        </w:rPr>
+        <w:t xml:space="preserve"> </w:t>
       </w:r>
       <w:r>
         <w:rPr>
@@ -1913,11 +1990,11 @@
           <w:numId w:val="3"/>
         </w:numPr>
       </w:pPr>
-      <w:bookmarkStart w:id="2" w:name="_Toc477979237"/>
+      <w:bookmarkStart w:id="1" w:name="_Toc477979237"/>
       <w:r>
         <w:t>DEFINICION DEL PROBLEMA</w:t>
       </w:r>
-      <w:bookmarkEnd w:id="2"/>
+      <w:bookmarkEnd w:id="1"/>
     </w:p>
     <w:p>
       <w:r>
@@ -1938,12 +2015,12 @@
           <w:numId w:val="3"/>
         </w:numPr>
       </w:pPr>
-      <w:bookmarkStart w:id="3" w:name="_Toc477979238"/>
+      <w:bookmarkStart w:id="2" w:name="_Toc477979238"/>
       <w:r>
         <w:lastRenderedPageBreak/>
         <w:t>Causas:</w:t>
       </w:r>
-      <w:bookmarkEnd w:id="3"/>
+      <w:bookmarkEnd w:id="2"/>
     </w:p>
     <w:p>
       <w:pPr>
@@ -2043,11 +2120,11 @@
           <w:numId w:val="3"/>
         </w:numPr>
       </w:pPr>
-      <w:bookmarkStart w:id="4" w:name="_Toc477979239"/>
+      <w:bookmarkStart w:id="3" w:name="_Toc477979239"/>
       <w:r>
         <w:t>Problema</w:t>
       </w:r>
-      <w:bookmarkEnd w:id="4"/>
+      <w:bookmarkEnd w:id="3"/>
     </w:p>
     <w:p>
       <w:pPr>
@@ -2124,11 +2201,11 @@
           <w:numId w:val="3"/>
         </w:numPr>
       </w:pPr>
-      <w:bookmarkStart w:id="5" w:name="_Toc477979240"/>
+      <w:bookmarkStart w:id="4" w:name="_Toc477979240"/>
       <w:r>
         <w:t>Consecuencias</w:t>
       </w:r>
-      <w:bookmarkEnd w:id="5"/>
+      <w:bookmarkEnd w:id="4"/>
     </w:p>
     <w:p>
       <w:pPr>
@@ -2233,11 +2310,11 @@
           <w:numId w:val="3"/>
         </w:numPr>
       </w:pPr>
-      <w:bookmarkStart w:id="6" w:name="_Toc477979241"/>
+      <w:bookmarkStart w:id="5" w:name="_Toc477979241"/>
       <w:r>
         <w:t>Objetivo General</w:t>
       </w:r>
-      <w:bookmarkEnd w:id="6"/>
+      <w:bookmarkEnd w:id="5"/>
     </w:p>
     <w:p>
       <w:pPr>
@@ -2284,13 +2361,21 @@
         <w:t>los estándares</w:t>
       </w:r>
       <w:r>
-        <w:t xml:space="preserve"> de accesibilidad de la W3C</w:t>
+        <w:t xml:space="preserve"> de accesibilidad de la W3</w:t>
+      </w:r>
+      <w:proofErr w:type="gramStart"/>
+      <w:r>
+        <w:t>C</w:t>
       </w:r>
       <w:r>
         <w:t xml:space="preserve"> </w:t>
       </w:r>
       <w:r>
-        <w:t xml:space="preserve">, </w:t>
+        <w:t>,</w:t>
+      </w:r>
+      <w:proofErr w:type="gramEnd"/>
+      <w:r>
+        <w:t xml:space="preserve"> </w:t>
       </w:r>
       <w:r>
         <w:t>lo cual permitirá enfocar su uso en el adulto mayor.</w:t>
@@ -2304,11 +2389,11 @@
           <w:numId w:val="3"/>
         </w:numPr>
       </w:pPr>
-      <w:bookmarkStart w:id="7" w:name="_Toc477979242"/>
+      <w:bookmarkStart w:id="6" w:name="_Toc477979242"/>
       <w:r>
         <w:t>Objetivo específicos</w:t>
       </w:r>
-      <w:bookmarkEnd w:id="7"/>
+      <w:bookmarkEnd w:id="6"/>
     </w:p>
     <w:p>
       <w:pPr>
@@ -2360,14 +2445,14 @@
           <w:numId w:val="3"/>
         </w:numPr>
       </w:pPr>
-      <w:bookmarkStart w:id="8" w:name="_Toc406699607"/>
-      <w:bookmarkStart w:id="9" w:name="_Toc477979243"/>
+      <w:bookmarkStart w:id="7" w:name="_Toc406699607"/>
+      <w:bookmarkStart w:id="8" w:name="_Toc477979243"/>
       <w:r>
         <w:lastRenderedPageBreak/>
         <w:t>Resultados esperados</w:t>
       </w:r>
+      <w:bookmarkEnd w:id="7"/>
       <w:bookmarkEnd w:id="8"/>
-      <w:bookmarkEnd w:id="9"/>
     </w:p>
     <w:p>
       <w:pPr>
@@ -2400,13 +2485,13 @@
           <w:numId w:val="3"/>
         </w:numPr>
       </w:pPr>
-      <w:bookmarkStart w:id="10" w:name="_Toc406699608"/>
-      <w:bookmarkStart w:id="11" w:name="_Toc477979244"/>
+      <w:bookmarkStart w:id="9" w:name="_Toc406699608"/>
+      <w:bookmarkStart w:id="10" w:name="_Toc477979244"/>
       <w:r>
         <w:t>Consideraciones y alcance</w:t>
       </w:r>
+      <w:bookmarkEnd w:id="9"/>
       <w:bookmarkEnd w:id="10"/>
-      <w:bookmarkEnd w:id="11"/>
     </w:p>
     <w:p>
       <w:pPr>
@@ -2480,18 +2565,18 @@
           <w:numId w:val="3"/>
         </w:numPr>
       </w:pPr>
-      <w:commentRangeStart w:id="12"/>
+      <w:commentRangeStart w:id="11"/>
       <w:r>
         <w:t>HIPOTESIS</w:t>
       </w:r>
-      <w:commentRangeEnd w:id="12"/>
+      <w:commentRangeEnd w:id="11"/>
       <w:r>
         <w:rPr>
           <w:rStyle w:val="Refdecomentario"/>
           <w:rFonts w:asciiTheme="minorHAnsi" w:eastAsiaTheme="minorHAnsi" w:hAnsiTheme="minorHAnsi" w:cstheme="minorBidi"/>
           <w:color w:val="auto"/>
         </w:rPr>
-        <w:commentReference w:id="12"/>
+        <w:commentReference w:id="11"/>
       </w:r>
     </w:p>
     <w:p>
@@ -2566,8 +2651,13 @@
             <w:r>
               <w:t xml:space="preserve">Las páginas web de salud del Perú son fáciles de </w:t>
             </w:r>
-            <w:r>
-              <w:t>accesibilizar para el adulto mayor</w:t>
+            <w:proofErr w:type="spellStart"/>
+            <w:r>
+              <w:t>accesibilizar</w:t>
+            </w:r>
+            <w:proofErr w:type="spellEnd"/>
+            <w:r>
+              <w:t xml:space="preserve"> para el adulto mayor</w:t>
             </w:r>
           </w:p>
         </w:tc>
@@ -2600,8 +2690,13 @@
             <w:r>
               <w:t xml:space="preserve">son fáciles de </w:t>
             </w:r>
-            <w:r>
-              <w:t>accesibilizar para el adulto mayor</w:t>
+            <w:proofErr w:type="spellStart"/>
+            <w:r>
+              <w:t>accesibilizar</w:t>
+            </w:r>
+            <w:proofErr w:type="spellEnd"/>
+            <w:r>
+              <w:t xml:space="preserve"> para el adulto mayor</w:t>
             </w:r>
           </w:p>
         </w:tc>
@@ -2820,7 +2915,6 @@
             <w:shd w:val="clear" w:color="000000" w:fill="A9D08E"/>
             <w:noWrap/>
             <w:vAlign w:val="bottom"/>
-            <w:hideMark/>
           </w:tcPr>
           <w:p>
             <w:pPr>
@@ -2835,18 +2929,6 @@
                 <w:lang w:eastAsia="es-MX"/>
               </w:rPr>
             </w:pPr>
-            <w:r>
-              <w:rPr>
-                <w:rFonts w:ascii="Arial" w:eastAsia="Times New Roman" w:hAnsi="Arial" w:cs="Arial"/>
-                <w:b/>
-                <w:bCs/>
-                <w:color w:val="000000"/>
-                <w:sz w:val="20"/>
-                <w:szCs w:val="20"/>
-                <w:lang w:eastAsia="es-MX"/>
-              </w:rPr>
-              <w:t>website</w:t>
-            </w:r>
           </w:p>
         </w:tc>
         <w:tc>
@@ -2874,6 +2956,7 @@
                 <w:lang w:eastAsia="es-MX"/>
               </w:rPr>
             </w:pPr>
+            <w:proofErr w:type="spellStart"/>
             <w:r>
               <w:rPr>
                 <w:rFonts w:ascii="Calibri" w:eastAsia="Times New Roman" w:hAnsi="Calibri" w:cs="Calibri"/>
@@ -2882,7 +2965,18 @@
                 <w:color w:val="000000"/>
                 <w:lang w:eastAsia="es-MX"/>
               </w:rPr>
-              <w:t>Clinicas privadas</w:t>
+              <w:t>Clinicas</w:t>
+            </w:r>
+            <w:proofErr w:type="spellEnd"/>
+            <w:r>
+              <w:rPr>
+                <w:rFonts w:ascii="Calibri" w:eastAsia="Times New Roman" w:hAnsi="Calibri" w:cs="Calibri"/>
+                <w:b/>
+                <w:bCs/>
+                <w:color w:val="000000"/>
+                <w:lang w:eastAsia="es-MX"/>
+              </w:rPr>
+              <w:t xml:space="preserve"> privadas</w:t>
             </w:r>
           </w:p>
         </w:tc>
@@ -2911,6 +3005,7 @@
                 <w:lang w:eastAsia="es-MX"/>
               </w:rPr>
             </w:pPr>
+            <w:proofErr w:type="spellStart"/>
             <w:r>
               <w:rPr>
                 <w:rFonts w:ascii="Calibri" w:eastAsia="Times New Roman" w:hAnsi="Calibri" w:cs="Calibri"/>
@@ -2921,6 +3016,7 @@
               </w:rPr>
               <w:t>website</w:t>
             </w:r>
+            <w:proofErr w:type="spellEnd"/>
           </w:p>
         </w:tc>
       </w:tr>
@@ -2994,7 +3090,7 @@
                 <w:szCs w:val="20"/>
                 <w:lang w:eastAsia="es-MX"/>
               </w:rPr>
-              <w:t>Hospital Nacional “Arzobispo Loayza”</w:t>
+              <w:t>Omar Benites Alfaro</w:t>
             </w:r>
           </w:p>
         </w:tc>
@@ -3009,7 +3105,6 @@
             </w:tcBorders>
             <w:shd w:val="clear" w:color="auto" w:fill="auto"/>
             <w:vAlign w:val="center"/>
-            <w:hideMark/>
           </w:tcPr>
           <w:p>
             <w:pPr>
@@ -3024,19 +3119,17 @@
                 <w:lang w:eastAsia="es-MX"/>
               </w:rPr>
             </w:pPr>
-            <w:hyperlink r:id="rId12" w:history="1">
-              <w:r>
-                <w:rPr>
-                  <w:rFonts w:ascii="Arial" w:eastAsia="Times New Roman" w:hAnsi="Arial" w:cs="Arial"/>
-                  <w:color w:val="0563C1"/>
-                  <w:sz w:val="20"/>
-                  <w:szCs w:val="20"/>
-                  <w:u w:val="single"/>
-                  <w:lang w:eastAsia="es-MX"/>
-                </w:rPr>
-                <w:t>http://www.hospitalloayza.gob.pe/Loayza/</w:t>
-              </w:r>
-            </w:hyperlink>
+            <w:r>
+              <w:rPr>
+                <w:rFonts w:ascii="Arial" w:eastAsia="Times New Roman" w:hAnsi="Arial" w:cs="Arial"/>
+                <w:color w:val="0563C1"/>
+                <w:sz w:val="20"/>
+                <w:szCs w:val="20"/>
+                <w:u w:val="single"/>
+                <w:lang w:eastAsia="es-MX"/>
+              </w:rPr>
+              <w:t>www.google.com.pe</w:t>
+            </w:r>
           </w:p>
         </w:tc>
         <w:tc>
@@ -3071,7 +3164,7 @@
                 <w:szCs w:val="20"/>
                 <w:lang w:eastAsia="es-MX"/>
               </w:rPr>
-              <w:t>CLINICA RICARDO PALMA</w:t>
+              <w:t>CLINICA BEINTES</w:t>
             </w:r>
           </w:p>
         </w:tc>
@@ -3107,8 +3200,10 @@
                 <w:szCs w:val="20"/>
                 <w:lang w:eastAsia="es-MX"/>
               </w:rPr>
-              <w:t>http://www.crp.com.pe</w:t>
-            </w:r>
+              <w:t>WWW.clinicabenies.org</w:t>
+            </w:r>
+            <w:bookmarkStart w:id="12" w:name="_GoBack"/>
+            <w:bookmarkEnd w:id="12"/>
           </w:p>
         </w:tc>
       </w:tr>
@@ -3212,7 +3307,7 @@
                 <w:lang w:eastAsia="es-MX"/>
               </w:rPr>
             </w:pPr>
-            <w:hyperlink r:id="rId13" w:history="1">
+            <w:hyperlink r:id="rId12" w:history="1">
               <w:r>
                 <w:rPr>
                   <w:rFonts w:ascii="Arial" w:eastAsia="Times New Roman" w:hAnsi="Arial" w:cs="Arial"/>
@@ -3400,7 +3495,7 @@
                 <w:lang w:eastAsia="es-MX"/>
               </w:rPr>
             </w:pPr>
-            <w:hyperlink r:id="rId14" w:history="1">
+            <w:hyperlink r:id="rId13" w:history="1">
               <w:r>
                 <w:rPr>
                   <w:rFonts w:ascii="Arial" w:eastAsia="Times New Roman" w:hAnsi="Arial" w:cs="Arial"/>
@@ -3588,7 +3683,7 @@
                 <w:lang w:eastAsia="es-MX"/>
               </w:rPr>
             </w:pPr>
-            <w:hyperlink r:id="rId15" w:history="1">
+            <w:hyperlink r:id="rId14" w:history="1">
               <w:r>
                 <w:rPr>
                   <w:rFonts w:ascii="Arial" w:eastAsia="Times New Roman" w:hAnsi="Arial" w:cs="Arial"/>
@@ -3776,7 +3871,7 @@
                 <w:lang w:eastAsia="es-MX"/>
               </w:rPr>
             </w:pPr>
-            <w:hyperlink r:id="rId16" w:history="1">
+            <w:hyperlink r:id="rId15" w:history="1">
               <w:r>
                 <w:rPr>
                   <w:rFonts w:ascii="Arial" w:eastAsia="Times New Roman" w:hAnsi="Arial" w:cs="Arial"/>
@@ -3964,7 +4059,7 @@
                 <w:lang w:eastAsia="es-MX"/>
               </w:rPr>
             </w:pPr>
-            <w:hyperlink r:id="rId17" w:history="1">
+            <w:hyperlink r:id="rId16" w:history="1">
               <w:r>
                 <w:rPr>
                   <w:rFonts w:ascii="Arial" w:eastAsia="Times New Roman" w:hAnsi="Arial" w:cs="Arial"/>
@@ -4152,7 +4247,7 @@
                 <w:lang w:eastAsia="es-MX"/>
               </w:rPr>
             </w:pPr>
-            <w:hyperlink r:id="rId18" w:history="1">
+            <w:hyperlink r:id="rId17" w:history="1">
               <w:r>
                 <w:rPr>
                   <w:rFonts w:ascii="Arial" w:eastAsia="Times New Roman" w:hAnsi="Arial" w:cs="Arial"/>
@@ -4310,7 +4405,29 @@
                 <w:szCs w:val="20"/>
                 <w:lang w:eastAsia="es-MX"/>
               </w:rPr>
-              <w:t>Hospital “Hermilio Valdizan”</w:t>
+              <w:t xml:space="preserve">Hospital “Hermilio </w:t>
+            </w:r>
+            <w:proofErr w:type="spellStart"/>
+            <w:r>
+              <w:rPr>
+                <w:rFonts w:ascii="Arial" w:eastAsia="Times New Roman" w:hAnsi="Arial" w:cs="Arial"/>
+                <w:color w:val="000000"/>
+                <w:sz w:val="20"/>
+                <w:szCs w:val="20"/>
+                <w:lang w:eastAsia="es-MX"/>
+              </w:rPr>
+              <w:t>Valdizan</w:t>
+            </w:r>
+            <w:proofErr w:type="spellEnd"/>
+            <w:r>
+              <w:rPr>
+                <w:rFonts w:ascii="Arial" w:eastAsia="Times New Roman" w:hAnsi="Arial" w:cs="Arial"/>
+                <w:color w:val="000000"/>
+                <w:sz w:val="20"/>
+                <w:szCs w:val="20"/>
+                <w:lang w:eastAsia="es-MX"/>
+              </w:rPr>
+              <w:t>”</w:t>
             </w:r>
           </w:p>
         </w:tc>
@@ -4340,7 +4457,7 @@
                 <w:lang w:eastAsia="es-MX"/>
               </w:rPr>
             </w:pPr>
-            <w:hyperlink r:id="rId19" w:history="1">
+            <w:hyperlink r:id="rId18" w:history="1">
               <w:r>
                 <w:rPr>
                   <w:rFonts w:ascii="Arial" w:eastAsia="Times New Roman" w:hAnsi="Arial" w:cs="Arial"/>
@@ -4536,7 +4653,7 @@
                 <w:lang w:eastAsia="es-MX"/>
               </w:rPr>
             </w:pPr>
-            <w:hyperlink r:id="rId20" w:history="1">
+            <w:hyperlink r:id="rId19" w:history="1">
               <w:r>
                 <w:rPr>
                   <w:rFonts w:ascii="Arial" w:eastAsia="Times New Roman" w:hAnsi="Arial" w:cs="Arial"/>
@@ -4724,7 +4841,7 @@
                 <w:lang w:eastAsia="es-MX"/>
               </w:rPr>
             </w:pPr>
-            <w:hyperlink r:id="rId21" w:history="1">
+            <w:hyperlink r:id="rId20" w:history="1">
               <w:r>
                 <w:rPr>
                   <w:rFonts w:ascii="Arial" w:eastAsia="Times New Roman" w:hAnsi="Arial" w:cs="Arial"/>
@@ -4882,7 +4999,29 @@
                 <w:szCs w:val="20"/>
                 <w:lang w:eastAsia="es-MX"/>
               </w:rPr>
-              <w:t>Hospital “Victor Larco Herrera”</w:t>
+              <w:t>Hospital “</w:t>
+            </w:r>
+            <w:proofErr w:type="spellStart"/>
+            <w:r>
+              <w:rPr>
+                <w:rFonts w:ascii="Arial" w:eastAsia="Times New Roman" w:hAnsi="Arial" w:cs="Arial"/>
+                <w:color w:val="000000"/>
+                <w:sz w:val="20"/>
+                <w:szCs w:val="20"/>
+                <w:lang w:eastAsia="es-MX"/>
+              </w:rPr>
+              <w:t>Victor</w:t>
+            </w:r>
+            <w:proofErr w:type="spellEnd"/>
+            <w:r>
+              <w:rPr>
+                <w:rFonts w:ascii="Arial" w:eastAsia="Times New Roman" w:hAnsi="Arial" w:cs="Arial"/>
+                <w:color w:val="000000"/>
+                <w:sz w:val="20"/>
+                <w:szCs w:val="20"/>
+                <w:lang w:eastAsia="es-MX"/>
+              </w:rPr>
+              <w:t xml:space="preserve"> Larco Herrera”</w:t>
             </w:r>
           </w:p>
         </w:tc>
@@ -4912,7 +5051,7 @@
                 <w:lang w:eastAsia="es-MX"/>
               </w:rPr>
             </w:pPr>
-            <w:hyperlink r:id="rId22" w:history="1">
+            <w:hyperlink r:id="rId21" w:history="1">
               <w:r>
                 <w:rPr>
                   <w:rFonts w:ascii="Arial" w:eastAsia="Times New Roman" w:hAnsi="Arial" w:cs="Arial"/>
@@ -5070,7 +5209,7 @@
                 <w:szCs w:val="20"/>
                 <w:lang w:eastAsia="es-MX"/>
               </w:rPr>
-              <w:t>Hospital de Emergen</w:t>
+              <w:t xml:space="preserve">Hospital de Emergencias </w:t>
             </w:r>
             <w:r>
               <w:rPr>
@@ -5081,7 +5220,7 @@
                 <w:lang w:eastAsia="es-MX"/>
               </w:rPr>
               <w:lastRenderedPageBreak/>
-              <w:t>cias Pediátricas</w:t>
+              <w:t>Pediátricas</w:t>
             </w:r>
           </w:p>
         </w:tc>
@@ -5111,7 +5250,7 @@
                 <w:lang w:eastAsia="es-MX"/>
               </w:rPr>
             </w:pPr>
-            <w:hyperlink r:id="rId23" w:history="1">
+            <w:hyperlink r:id="rId22" w:history="1">
               <w:r>
                 <w:rPr>
                   <w:rFonts w:ascii="Arial" w:eastAsia="Times New Roman" w:hAnsi="Arial" w:cs="Arial"/>
@@ -5299,7 +5438,7 @@
                 <w:lang w:eastAsia="es-MX"/>
               </w:rPr>
             </w:pPr>
-            <w:hyperlink r:id="rId24" w:history="1">
+            <w:hyperlink r:id="rId23" w:history="1">
               <w:r>
                 <w:rPr>
                   <w:rFonts w:ascii="Arial" w:eastAsia="Times New Roman" w:hAnsi="Arial" w:cs="Arial"/>
@@ -5487,7 +5626,7 @@
                 <w:lang w:eastAsia="es-MX"/>
               </w:rPr>
             </w:pPr>
-            <w:hyperlink r:id="rId25" w:history="1">
+            <w:hyperlink r:id="rId24" w:history="1">
               <w:r>
                 <w:rPr>
                   <w:rFonts w:ascii="Arial" w:eastAsia="Times New Roman" w:hAnsi="Arial" w:cs="Arial"/>
@@ -5675,7 +5814,7 @@
                 <w:lang w:eastAsia="es-MX"/>
               </w:rPr>
             </w:pPr>
-            <w:hyperlink r:id="rId26" w:history="1">
+            <w:hyperlink r:id="rId25" w:history="1">
               <w:r>
                 <w:rPr>
                   <w:rFonts w:ascii="Arial" w:eastAsia="Times New Roman" w:hAnsi="Arial" w:cs="Arial"/>
@@ -5863,7 +6002,7 @@
                 <w:lang w:eastAsia="es-MX"/>
               </w:rPr>
             </w:pPr>
-            <w:hyperlink r:id="rId27" w:history="1">
+            <w:hyperlink r:id="rId26" w:history="1">
               <w:r>
                 <w:rPr>
                   <w:rFonts w:ascii="Arial" w:eastAsia="Times New Roman" w:hAnsi="Arial" w:cs="Arial"/>
@@ -6051,7 +6190,7 @@
                 <w:lang w:eastAsia="es-MX"/>
               </w:rPr>
             </w:pPr>
-            <w:hyperlink r:id="rId28" w:history="1">
+            <w:hyperlink r:id="rId27" w:history="1">
               <w:r>
                 <w:rPr>
                   <w:rFonts w:ascii="Arial" w:eastAsia="Times New Roman" w:hAnsi="Arial" w:cs="Arial"/>
@@ -6187,13 +6326,95 @@
           <w:szCs w:val="20"/>
         </w:rPr>
       </w:pPr>
+      <w:proofErr w:type="spellStart"/>
       <w:r>
         <w:rPr>
           <w:rFonts w:ascii="Arial" w:hAnsi="Arial" w:cs="Arial"/>
           <w:sz w:val="20"/>
           <w:szCs w:val="20"/>
         </w:rPr>
-        <w:t xml:space="preserve">M.Sc. Carlos Antonio Sam Anlas, Dr.C. Yudayly Stable Rodríguez. </w:t>
+        <w:t>M.Sc</w:t>
+      </w:r>
+      <w:proofErr w:type="spellEnd"/>
+      <w:r>
+        <w:rPr>
+          <w:rFonts w:ascii="Arial" w:hAnsi="Arial" w:cs="Arial"/>
+          <w:sz w:val="20"/>
+          <w:szCs w:val="20"/>
+        </w:rPr>
+        <w:t xml:space="preserve">. Carlos Antonio Sam </w:t>
+      </w:r>
+      <w:proofErr w:type="spellStart"/>
+      <w:r>
+        <w:rPr>
+          <w:rFonts w:ascii="Arial" w:hAnsi="Arial" w:cs="Arial"/>
+          <w:sz w:val="20"/>
+          <w:szCs w:val="20"/>
+        </w:rPr>
+        <w:t>Anlas</w:t>
+      </w:r>
+      <w:proofErr w:type="spellEnd"/>
+      <w:r>
+        <w:rPr>
+          <w:rFonts w:ascii="Arial" w:hAnsi="Arial" w:cs="Arial"/>
+          <w:sz w:val="20"/>
+          <w:szCs w:val="20"/>
+        </w:rPr>
+        <w:t xml:space="preserve">, </w:t>
+      </w:r>
+      <w:proofErr w:type="spellStart"/>
+      <w:r>
+        <w:rPr>
+          <w:rFonts w:ascii="Arial" w:hAnsi="Arial" w:cs="Arial"/>
+          <w:sz w:val="20"/>
+          <w:szCs w:val="20"/>
+        </w:rPr>
+        <w:t>Dr.C</w:t>
+      </w:r>
+      <w:proofErr w:type="spellEnd"/>
+      <w:r>
+        <w:rPr>
+          <w:rFonts w:ascii="Arial" w:hAnsi="Arial" w:cs="Arial"/>
+          <w:sz w:val="20"/>
+          <w:szCs w:val="20"/>
+        </w:rPr>
+        <w:t xml:space="preserve">. </w:t>
+      </w:r>
+      <w:proofErr w:type="spellStart"/>
+      <w:r>
+        <w:rPr>
+          <w:rFonts w:ascii="Arial" w:hAnsi="Arial" w:cs="Arial"/>
+          <w:sz w:val="20"/>
+          <w:szCs w:val="20"/>
+        </w:rPr>
+        <w:t>Yudayly</w:t>
+      </w:r>
+      <w:proofErr w:type="spellEnd"/>
+      <w:r>
+        <w:rPr>
+          <w:rFonts w:ascii="Arial" w:hAnsi="Arial" w:cs="Arial"/>
+          <w:sz w:val="20"/>
+          <w:szCs w:val="20"/>
+        </w:rPr>
+        <w:t xml:space="preserve"> </w:t>
+      </w:r>
+      <w:proofErr w:type="spellStart"/>
+      <w:r>
+        <w:rPr>
+          <w:rFonts w:ascii="Arial" w:hAnsi="Arial" w:cs="Arial"/>
+          <w:sz w:val="20"/>
+          <w:szCs w:val="20"/>
+        </w:rPr>
+        <w:t>Stable</w:t>
+      </w:r>
+      <w:proofErr w:type="spellEnd"/>
+      <w:r>
+        <w:rPr>
+          <w:rFonts w:ascii="Arial" w:hAnsi="Arial" w:cs="Arial"/>
+          <w:sz w:val="20"/>
+          <w:szCs w:val="20"/>
+        </w:rPr>
+        <w:t xml:space="preserve"> Rodríguez. </w:t>
       </w:r>
       <w:r>
         <w:rPr>
@@ -6309,13 +6530,95 @@
           <w:szCs w:val="20"/>
         </w:rPr>
       </w:pPr>
+      <w:proofErr w:type="spellStart"/>
       <w:r>
         <w:rPr>
           <w:rFonts w:ascii="Arial" w:hAnsi="Arial" w:cs="Arial"/>
           <w:sz w:val="20"/>
           <w:szCs w:val="20"/>
         </w:rPr>
-        <w:t>M.Sc. Carlos Antonio Sam Anlas, Dr.C. Yudayly Stable Rodríguez</w:t>
+        <w:t>M.Sc</w:t>
+      </w:r>
+      <w:proofErr w:type="spellEnd"/>
+      <w:r>
+        <w:rPr>
+          <w:rFonts w:ascii="Arial" w:hAnsi="Arial" w:cs="Arial"/>
+          <w:sz w:val="20"/>
+          <w:szCs w:val="20"/>
+        </w:rPr>
+        <w:t xml:space="preserve">. Carlos Antonio Sam </w:t>
+      </w:r>
+      <w:proofErr w:type="spellStart"/>
+      <w:r>
+        <w:rPr>
+          <w:rFonts w:ascii="Arial" w:hAnsi="Arial" w:cs="Arial"/>
+          <w:sz w:val="20"/>
+          <w:szCs w:val="20"/>
+        </w:rPr>
+        <w:t>Anlas</w:t>
+      </w:r>
+      <w:proofErr w:type="spellEnd"/>
+      <w:r>
+        <w:rPr>
+          <w:rFonts w:ascii="Arial" w:hAnsi="Arial" w:cs="Arial"/>
+          <w:sz w:val="20"/>
+          <w:szCs w:val="20"/>
+        </w:rPr>
+        <w:t xml:space="preserve">, </w:t>
+      </w:r>
+      <w:proofErr w:type="spellStart"/>
+      <w:r>
+        <w:rPr>
+          <w:rFonts w:ascii="Arial" w:hAnsi="Arial" w:cs="Arial"/>
+          <w:sz w:val="20"/>
+          <w:szCs w:val="20"/>
+        </w:rPr>
+        <w:t>Dr.C</w:t>
+      </w:r>
+      <w:proofErr w:type="spellEnd"/>
+      <w:r>
+        <w:rPr>
+          <w:rFonts w:ascii="Arial" w:hAnsi="Arial" w:cs="Arial"/>
+          <w:sz w:val="20"/>
+          <w:szCs w:val="20"/>
+        </w:rPr>
+        <w:t xml:space="preserve">. </w:t>
+      </w:r>
+      <w:proofErr w:type="spellStart"/>
+      <w:r>
+        <w:rPr>
+          <w:rFonts w:ascii="Arial" w:hAnsi="Arial" w:cs="Arial"/>
+          <w:sz w:val="20"/>
+          <w:szCs w:val="20"/>
+        </w:rPr>
+        <w:t>Yudayly</w:t>
+      </w:r>
+      <w:proofErr w:type="spellEnd"/>
+      <w:r>
+        <w:rPr>
+          <w:rFonts w:ascii="Arial" w:hAnsi="Arial" w:cs="Arial"/>
+          <w:sz w:val="20"/>
+          <w:szCs w:val="20"/>
+        </w:rPr>
+        <w:t xml:space="preserve"> </w:t>
+      </w:r>
+      <w:proofErr w:type="spellStart"/>
+      <w:r>
+        <w:rPr>
+          <w:rFonts w:ascii="Arial" w:hAnsi="Arial" w:cs="Arial"/>
+          <w:sz w:val="20"/>
+          <w:szCs w:val="20"/>
+        </w:rPr>
+        <w:t>Stable</w:t>
+      </w:r>
+      <w:proofErr w:type="spellEnd"/>
+      <w:r>
+        <w:rPr>
+          <w:rFonts w:ascii="Arial" w:hAnsi="Arial" w:cs="Arial"/>
+          <w:sz w:val="20"/>
+          <w:szCs w:val="20"/>
+        </w:rPr>
+        <w:t xml:space="preserve"> Rodríguez</w:t>
       </w:r>
       <w:r>
         <w:rPr>
@@ -6369,7 +6672,7 @@
     <w:p/>
     <w:p/>
     <w:sectPr>
-      <w:footerReference w:type="default" r:id="rId29"/>
+      <w:footerReference w:type="default" r:id="rId28"/>
       <w:pgSz w:w="12240" w:h="15840"/>
       <w:pgMar w:top="1417" w:right="1701" w:bottom="1417" w:left="1701" w:header="708" w:footer="708" w:gutter="0"/>
       <w:cols w:space="708"/>
@@ -6382,7 +6685,7 @@
 
 <file path=word/comments.xml><?xml version="1.0" encoding="utf-8"?>
 <w:comments xmlns:wpc="http://schemas.microsoft.com/office/word/2010/wordprocessingCanvas" xmlns:cx="http://schemas.microsoft.com/office/drawing/2014/chartex" xmlns:cx1="http://schemas.microsoft.com/office/drawing/2015/9/8/chartex" xmlns:cx2="http://schemas.microsoft.com/office/drawing/2015/10/21/chartex" xmlns:cx3="http://schemas.microsoft.com/office/drawing/2016/5/9/chartex" xmlns:cx4="http://schemas.microsoft.com/office/drawing/2016/5/10/chartex" xmlns:cx5="http://schemas.microsoft.com/office/drawing/2016/5/11/chartex" xmlns:cx6="http://schemas.microsoft.com/office/drawing/2016/5/12/chartex" xmlns:cx7="http://schemas.microsoft.com/office/drawing/2016/5/13/chartex" xmlns:cx8="http://schemas.microsoft.com/office/drawing/2016/5/14/chartex" xmlns:mc="http://schemas.openxmlformats.org/markup-compatibility/2006" xmlns:aink="http://schemas.microsoft.com/office/drawing/2016/ink" xmlns:am3d="http://schemas.microsoft.com/office/drawing/2017/model3d" xmlns:o="urn:schemas-microsoft-com:office:office" xmlns:r="http://schemas.openxmlformats.org/officeDocument/2006/relationships" xmlns:m="http://schemas.openxmlformats.org/officeDocument/2006/math" xmlns:v="urn:schemas-microsoft-com:vml" xmlns:wp14="http://schemas.microsoft.com/office/word/2010/wordprocessingDrawing" xmlns:wp="http://schemas.openxmlformats.org/drawingml/2006/wordprocessingDrawing" xmlns:w10="urn:schemas-microsoft-com:office:word" xmlns:w="http://schemas.openxmlformats.org/wordprocessingml/2006/main" xmlns:w14="http://schemas.microsoft.com/office/word/2010/wordml" xmlns:w15="http://schemas.microsoft.com/office/word/2012/wordml" xmlns:w16cid="http://schemas.microsoft.com/office/word/2016/wordml/cid" xmlns:w16se="http://schemas.microsoft.com/office/word/2015/wordml/symex" xmlns:wpg="http://schemas.microsoft.com/office/word/2010/wordprocessingGroup" xmlns:wpi="http://schemas.microsoft.com/office/word/2010/wordprocessingInk" xmlns:wne="http://schemas.microsoft.com/office/word/2006/wordml" xmlns:wps="http://schemas.microsoft.com/office/word/2010/wordprocessingShape" mc:Ignorable="w14 w15 w16se w16cid wp14">
-  <w:comment w:id="12" w:author="ASUS" w:date="2017-03-24T10:29:00Z" w:initials="A">
+  <w:comment w:id="11" w:author="ASUS" w:date="2017-03-24T10:29:00Z" w:initials="A">
     <w:p>
       <w:pPr>
         <w:pStyle w:val="Textocomentario"/>
@@ -7484,6 +7787,7 @@
     <w:lsdException w:name="HTML Sample" w:semiHidden="1" w:unhideWhenUsed="1"/>
     <w:lsdException w:name="HTML Typewriter" w:semiHidden="1" w:unhideWhenUsed="1"/>
     <w:lsdException w:name="HTML Variable" w:semiHidden="1" w:unhideWhenUsed="1"/>
+    <w:lsdException w:name="Normal Table" w:semiHidden="1" w:unhideWhenUsed="1"/>
     <w:lsdException w:name="annotation subject" w:semiHidden="1" w:unhideWhenUsed="1"/>
     <w:lsdException w:name="No List" w:semiHidden="1" w:unhideWhenUsed="1"/>
     <w:lsdException w:name="Outline List 1" w:semiHidden="1" w:unhideWhenUsed="1"/>
@@ -7530,8 +7834,10 @@
     <w:lsdException w:name="Table Subtle 2" w:semiHidden="1" w:unhideWhenUsed="1"/>
     <w:lsdException w:name="Table Web 1" w:semiHidden="1" w:unhideWhenUsed="1"/>
     <w:lsdException w:name="Table Web 2" w:semiHidden="1" w:unhideWhenUsed="1"/>
+    <w:lsdException w:name="Table Web 3" w:semiHidden="1" w:unhideWhenUsed="1"/>
     <w:lsdException w:name="Balloon Text" w:semiHidden="1" w:unhideWhenUsed="1"/>
     <w:lsdException w:name="Table Grid" w:uiPriority="39"/>
+    <w:lsdException w:name="Table Theme" w:semiHidden="1" w:unhideWhenUsed="1"/>
     <w:lsdException w:name="Placeholder Text" w:semiHidden="1"/>
     <w:lsdException w:name="No Spacing" w:uiPriority="1" w:qFormat="1"/>
     <w:lsdException w:name="Light Shading" w:uiPriority="60"/>
@@ -8490,7 +8796,7 @@
 </file>
 
 <file path=customXml/itemProps1.xml><?xml version="1.0" encoding="utf-8"?>
-<ds:datastoreItem xmlns:ds="http://schemas.openxmlformats.org/officeDocument/2006/customXml" ds:itemID="{0ABE38AA-5BA9-4C52-9903-0CD6D60EE4AF}">
+<ds:datastoreItem xmlns:ds="http://schemas.openxmlformats.org/officeDocument/2006/customXml" ds:itemID="{74354205-9F2B-43EE-BDE1-B6B75CECA799}">
   <ds:schemaRefs>
     <ds:schemaRef ds:uri="http://schemas.openxmlformats.org/officeDocument/2006/bibliography"/>
   </ds:schemaRefs>

</xml_diff>

<commit_message>
Se agrego una linea a la introduccion
Trabajo de linea de introduccion
</commit_message>
<xml_diff>
--- a/Proyecto_tesis_entregable2.docx
+++ b/Proyecto_tesis_entregable2.docx
@@ -1,6 +1,6 @@
 
 <file path=word/document.xml><?xml version="1.0" encoding="utf-8"?>
-<w:document xmlns:wpc="http://schemas.microsoft.com/office/word/2010/wordprocessingCanvas" xmlns:cx="http://schemas.microsoft.com/office/drawing/2014/chartex" xmlns:cx1="http://schemas.microsoft.com/office/drawing/2015/9/8/chartex" xmlns:cx2="http://schemas.microsoft.com/office/drawing/2015/10/21/chartex" xmlns:cx3="http://schemas.microsoft.com/office/drawing/2016/5/9/chartex" xmlns:cx4="http://schemas.microsoft.com/office/drawing/2016/5/10/chartex" xmlns:cx5="http://schemas.microsoft.com/office/drawing/2016/5/11/chartex" xmlns:cx6="http://schemas.microsoft.com/office/drawing/2016/5/12/chartex" xmlns:cx7="http://schemas.microsoft.com/office/drawing/2016/5/13/chartex" xmlns:cx8="http://schemas.microsoft.com/office/drawing/2016/5/14/chartex" xmlns:mc="http://schemas.openxmlformats.org/markup-compatibility/2006" xmlns:aink="http://schemas.microsoft.com/office/drawing/2016/ink" xmlns:am3d="http://schemas.microsoft.com/office/drawing/2017/model3d" xmlns:o="urn:schemas-microsoft-com:office:office" xmlns:r="http://schemas.openxmlformats.org/officeDocument/2006/relationships" xmlns:m="http://schemas.openxmlformats.org/officeDocument/2006/math" xmlns:v="urn:schemas-microsoft-com:vml" xmlns:wp14="http://schemas.microsoft.com/office/word/2010/wordprocessingDrawing" xmlns:wp="http://schemas.openxmlformats.org/drawingml/2006/wordprocessingDrawing" xmlns:w10="urn:schemas-microsoft-com:office:word" xmlns:w="http://schemas.openxmlformats.org/wordprocessingml/2006/main" xmlns:w14="http://schemas.microsoft.com/office/word/2010/wordml" xmlns:w15="http://schemas.microsoft.com/office/word/2012/wordml" xmlns:w16se="http://schemas.microsoft.com/office/word/2015/wordml/symex" xmlns:wpg="http://schemas.microsoft.com/office/word/2010/wordprocessingGroup" xmlns:wpi="http://schemas.microsoft.com/office/word/2010/wordprocessingInk" xmlns:wne="http://schemas.microsoft.com/office/word/2006/wordml" xmlns:wps="http://schemas.microsoft.com/office/word/2010/wordprocessingShape" mc:Ignorable="w14 w15 w16se wp14">
+<w:document xmlns:wpc="http://schemas.microsoft.com/office/word/2010/wordprocessingCanvas" xmlns:cx="http://schemas.microsoft.com/office/drawing/2014/chartex" xmlns:cx1="http://schemas.microsoft.com/office/drawing/2015/9/8/chartex" xmlns:cx2="http://schemas.microsoft.com/office/drawing/2015/10/21/chartex" xmlns:cx3="http://schemas.microsoft.com/office/drawing/2016/5/9/chartex" xmlns:cx4="http://schemas.microsoft.com/office/drawing/2016/5/10/chartex" xmlns:cx5="http://schemas.microsoft.com/office/drawing/2016/5/11/chartex" xmlns:cx6="http://schemas.microsoft.com/office/drawing/2016/5/12/chartex" xmlns:cx7="http://schemas.microsoft.com/office/drawing/2016/5/13/chartex" xmlns:cx8="http://schemas.microsoft.com/office/drawing/2016/5/14/chartex" xmlns:mc="http://schemas.openxmlformats.org/markup-compatibility/2006" xmlns:aink="http://schemas.microsoft.com/office/drawing/2016/ink" xmlns:am3d="http://schemas.microsoft.com/office/drawing/2017/model3d" xmlns:o="urn:schemas-microsoft-com:office:office" xmlns:r="http://schemas.openxmlformats.org/officeDocument/2006/relationships" xmlns:m="http://schemas.openxmlformats.org/officeDocument/2006/math" xmlns:v="urn:schemas-microsoft-com:vml" xmlns:wp14="http://schemas.microsoft.com/office/word/2010/wordprocessingDrawing" xmlns:wp="http://schemas.openxmlformats.org/drawingml/2006/wordprocessingDrawing" xmlns:w10="urn:schemas-microsoft-com:office:word" xmlns:w="http://schemas.openxmlformats.org/wordprocessingml/2006/main" xmlns:w14="http://schemas.microsoft.com/office/word/2010/wordml" xmlns:w15="http://schemas.microsoft.com/office/word/2012/wordml" xmlns:w16cid="http://schemas.microsoft.com/office/word/2016/wordml/cid" xmlns:w16se="http://schemas.microsoft.com/office/word/2015/wordml/symex" xmlns:wpg="http://schemas.microsoft.com/office/word/2010/wordprocessingGroup" xmlns:wpi="http://schemas.microsoft.com/office/word/2010/wordprocessingInk" xmlns:wne="http://schemas.microsoft.com/office/word/2006/wordml" xmlns:wps="http://schemas.microsoft.com/office/word/2010/wordprocessingShape" mc:Ignorable="w14 w15 w16se w16cid wp14">
   <w:body>
     <w:p/>
     <w:p>
@@ -307,7 +307,7 @@
       <w:sdtContent>
         <w:p>
           <w:pPr>
-            <w:pStyle w:val="TOCHeading"/>
+            <w:pStyle w:val="TtuloTDC"/>
             <w:rPr>
               <w:lang w:val="es-ES"/>
             </w:rPr>
@@ -328,7 +328,7 @@
         </w:p>
         <w:p>
           <w:pPr>
-            <w:pStyle w:val="TOC2"/>
+            <w:pStyle w:val="TDC2"/>
             <w:tabs>
               <w:tab w:val="left" w:pos="660"/>
               <w:tab w:val="right" w:leader="dot" w:pos="8828"/>
@@ -352,7 +352,7 @@
           <w:hyperlink w:anchor="_Toc477979236" w:history="1">
             <w:r>
               <w:rPr>
-                <w:rStyle w:val="Hyperlink"/>
+                <w:rStyle w:val="Hipervnculo"/>
                 <w:noProof/>
               </w:rPr>
               <w:t>1.</w:t>
@@ -367,7 +367,7 @@
             </w:r>
             <w:r>
               <w:rPr>
-                <w:rStyle w:val="Hyperlink"/>
+                <w:rStyle w:val="Hipervnculo"/>
                 <w:noProof/>
               </w:rPr>
               <w:t>INTRODUCCION</w:t>
@@ -424,7 +424,7 @@
         </w:p>
         <w:p>
           <w:pPr>
-            <w:pStyle w:val="TOC2"/>
+            <w:pStyle w:val="TDC2"/>
             <w:tabs>
               <w:tab w:val="left" w:pos="660"/>
               <w:tab w:val="right" w:leader="dot" w:pos="8828"/>
@@ -438,7 +438,7 @@
           <w:hyperlink w:anchor="_Toc477979237" w:history="1">
             <w:r>
               <w:rPr>
-                <w:rStyle w:val="Hyperlink"/>
+                <w:rStyle w:val="Hipervnculo"/>
                 <w:noProof/>
               </w:rPr>
               <w:t>2.</w:t>
@@ -453,7 +453,7 @@
             </w:r>
             <w:r>
               <w:rPr>
-                <w:rStyle w:val="Hyperlink"/>
+                <w:rStyle w:val="Hipervnculo"/>
                 <w:noProof/>
               </w:rPr>
               <w:t>DEFINICION DEL PROBLEMA</w:t>
@@ -510,7 +510,7 @@
         </w:p>
         <w:p>
           <w:pPr>
-            <w:pStyle w:val="TOC2"/>
+            <w:pStyle w:val="TDC2"/>
             <w:tabs>
               <w:tab w:val="left" w:pos="880"/>
               <w:tab w:val="right" w:leader="dot" w:pos="8828"/>
@@ -524,7 +524,7 @@
           <w:hyperlink w:anchor="_Toc477979238" w:history="1">
             <w:r>
               <w:rPr>
-                <w:rStyle w:val="Hyperlink"/>
+                <w:rStyle w:val="Hipervnculo"/>
                 <w:noProof/>
               </w:rPr>
               <w:t>2.1.</w:t>
@@ -539,7 +539,7 @@
             </w:r>
             <w:r>
               <w:rPr>
-                <w:rStyle w:val="Hyperlink"/>
+                <w:rStyle w:val="Hipervnculo"/>
                 <w:noProof/>
               </w:rPr>
               <w:t>Causas:</w:t>
@@ -596,7 +596,7 @@
         </w:p>
         <w:p>
           <w:pPr>
-            <w:pStyle w:val="TOC2"/>
+            <w:pStyle w:val="TDC2"/>
             <w:tabs>
               <w:tab w:val="left" w:pos="880"/>
               <w:tab w:val="right" w:leader="dot" w:pos="8828"/>
@@ -610,7 +610,7 @@
           <w:hyperlink w:anchor="_Toc477979239" w:history="1">
             <w:r>
               <w:rPr>
-                <w:rStyle w:val="Hyperlink"/>
+                <w:rStyle w:val="Hipervnculo"/>
                 <w:noProof/>
               </w:rPr>
               <w:t>2.2.</w:t>
@@ -625,7 +625,7 @@
             </w:r>
             <w:r>
               <w:rPr>
-                <w:rStyle w:val="Hyperlink"/>
+                <w:rStyle w:val="Hipervnculo"/>
                 <w:noProof/>
               </w:rPr>
               <w:t>Problema</w:t>
@@ -682,7 +682,7 @@
         </w:p>
         <w:p>
           <w:pPr>
-            <w:pStyle w:val="TOC2"/>
+            <w:pStyle w:val="TDC2"/>
             <w:tabs>
               <w:tab w:val="left" w:pos="880"/>
               <w:tab w:val="right" w:leader="dot" w:pos="8828"/>
@@ -696,7 +696,7 @@
           <w:hyperlink w:anchor="_Toc477979240" w:history="1">
             <w:r>
               <w:rPr>
-                <w:rStyle w:val="Hyperlink"/>
+                <w:rStyle w:val="Hipervnculo"/>
                 <w:noProof/>
               </w:rPr>
               <w:t>2.3.</w:t>
@@ -711,7 +711,7 @@
             </w:r>
             <w:r>
               <w:rPr>
-                <w:rStyle w:val="Hyperlink"/>
+                <w:rStyle w:val="Hipervnculo"/>
                 <w:noProof/>
               </w:rPr>
               <w:t>Consecuencias</w:t>
@@ -768,7 +768,7 @@
         </w:p>
         <w:p>
           <w:pPr>
-            <w:pStyle w:val="TOC2"/>
+            <w:pStyle w:val="TDC2"/>
             <w:tabs>
               <w:tab w:val="left" w:pos="880"/>
               <w:tab w:val="right" w:leader="dot" w:pos="8828"/>
@@ -782,7 +782,7 @@
           <w:hyperlink w:anchor="_Toc477979241" w:history="1">
             <w:r>
               <w:rPr>
-                <w:rStyle w:val="Hyperlink"/>
+                <w:rStyle w:val="Hipervnculo"/>
                 <w:noProof/>
               </w:rPr>
               <w:t>2.4.</w:t>
@@ -797,7 +797,7 @@
             </w:r>
             <w:r>
               <w:rPr>
-                <w:rStyle w:val="Hyperlink"/>
+                <w:rStyle w:val="Hipervnculo"/>
                 <w:noProof/>
               </w:rPr>
               <w:t>Objetivo General</w:t>
@@ -854,7 +854,7 @@
         </w:p>
         <w:p>
           <w:pPr>
-            <w:pStyle w:val="TOC2"/>
+            <w:pStyle w:val="TDC2"/>
             <w:tabs>
               <w:tab w:val="left" w:pos="1100"/>
               <w:tab w:val="right" w:leader="dot" w:pos="8828"/>
@@ -868,7 +868,7 @@
           <w:hyperlink w:anchor="_Toc477979242" w:history="1">
             <w:r>
               <w:rPr>
-                <w:rStyle w:val="Hyperlink"/>
+                <w:rStyle w:val="Hipervnculo"/>
                 <w:noProof/>
               </w:rPr>
               <w:t>2.4.1.</w:t>
@@ -883,7 +883,7 @@
             </w:r>
             <w:r>
               <w:rPr>
-                <w:rStyle w:val="Hyperlink"/>
+                <w:rStyle w:val="Hipervnculo"/>
                 <w:noProof/>
               </w:rPr>
               <w:t>Objetivo específicos</w:t>
@@ -940,7 +940,7 @@
         </w:p>
         <w:p>
           <w:pPr>
-            <w:pStyle w:val="TOC2"/>
+            <w:pStyle w:val="TDC2"/>
             <w:tabs>
               <w:tab w:val="left" w:pos="1100"/>
               <w:tab w:val="right" w:leader="dot" w:pos="8828"/>
@@ -954,7 +954,7 @@
           <w:hyperlink w:anchor="_Toc477979243" w:history="1">
             <w:r>
               <w:rPr>
-                <w:rStyle w:val="Hyperlink"/>
+                <w:rStyle w:val="Hipervnculo"/>
                 <w:noProof/>
               </w:rPr>
               <w:t>2.4.2.</w:t>
@@ -969,7 +969,7 @@
             </w:r>
             <w:r>
               <w:rPr>
-                <w:rStyle w:val="Hyperlink"/>
+                <w:rStyle w:val="Hipervnculo"/>
                 <w:noProof/>
               </w:rPr>
               <w:t>Resultados esperados</w:t>
@@ -1026,7 +1026,7 @@
         </w:p>
         <w:p>
           <w:pPr>
-            <w:pStyle w:val="TOC2"/>
+            <w:pStyle w:val="TDC2"/>
             <w:tabs>
               <w:tab w:val="left" w:pos="1100"/>
               <w:tab w:val="right" w:leader="dot" w:pos="8828"/>
@@ -1040,7 +1040,7 @@
           <w:hyperlink w:anchor="_Toc477979244" w:history="1">
             <w:r>
               <w:rPr>
-                <w:rStyle w:val="Hyperlink"/>
+                <w:rStyle w:val="Hipervnculo"/>
                 <w:noProof/>
               </w:rPr>
               <w:t>2.4.3.</w:t>
@@ -1055,7 +1055,7 @@
             </w:r>
             <w:r>
               <w:rPr>
-                <w:rStyle w:val="Hyperlink"/>
+                <w:rStyle w:val="Hipervnculo"/>
                 <w:noProof/>
               </w:rPr>
               <w:t>Consideraciones y alcance</w:t>
@@ -1112,7 +1112,7 @@
         </w:p>
         <w:p>
           <w:pPr>
-            <w:pStyle w:val="TOC2"/>
+            <w:pStyle w:val="TDC2"/>
             <w:tabs>
               <w:tab w:val="left" w:pos="660"/>
               <w:tab w:val="right" w:leader="dot" w:pos="8828"/>
@@ -1126,7 +1126,7 @@
           <w:hyperlink w:anchor="_Toc477979245" w:history="1">
             <w:r>
               <w:rPr>
-                <w:rStyle w:val="Hyperlink"/>
+                <w:rStyle w:val="Hipervnculo"/>
                 <w:noProof/>
               </w:rPr>
               <w:t>3.</w:t>
@@ -1141,7 +1141,7 @@
             </w:r>
             <w:r>
               <w:rPr>
-                <w:rStyle w:val="Hyperlink"/>
+                <w:rStyle w:val="Hipervnculo"/>
                 <w:noProof/>
               </w:rPr>
               <w:t>ESTADO DEL ARTE</w:t>
@@ -1230,7 +1230,7 @@
     <w:p/>
     <w:p>
       <w:pPr>
-        <w:pStyle w:val="Heading2"/>
+        <w:pStyle w:val="Ttulo2"/>
         <w:numPr>
           <w:ilvl w:val="0"/>
           <w:numId w:val="3"/>
@@ -1250,6 +1250,17 @@
         <w:t>Mi nueva introducción, con Omar.</w:t>
       </w:r>
     </w:p>
+    <w:p>
+      <w:bookmarkStart w:id="1" w:name="_GoBack"/>
+      <w:bookmarkEnd w:id="1"/>
+      <w:r>
+        <w:rPr>
+          <w:highlight w:val="green"/>
+        </w:rPr>
+        <w:t>Cambios realizados con Omar Benites.</w:t>
+      </w:r>
+    </w:p>
+    <w:p/>
     <w:p>
       <w:pPr>
         <w:autoSpaceDE w:val="0"/>
@@ -1991,17 +2002,18 @@
     </w:p>
     <w:p>
       <w:pPr>
-        <w:pStyle w:val="Heading2"/>
+        <w:pStyle w:val="Ttulo2"/>
         <w:numPr>
           <w:ilvl w:val="0"/>
           <w:numId w:val="3"/>
         </w:numPr>
       </w:pPr>
-      <w:bookmarkStart w:id="1" w:name="_Toc477979237"/>
-      <w:r>
+      <w:bookmarkStart w:id="2" w:name="_Toc477979237"/>
+      <w:r>
+        <w:lastRenderedPageBreak/>
         <w:t>DEFINICION DEL PROBLEMA</w:t>
       </w:r>
-      <w:bookmarkEnd w:id="1"/>
+      <w:bookmarkEnd w:id="2"/>
     </w:p>
     <w:p>
       <w:r>
@@ -2016,22 +2028,21 @@
     </w:p>
     <w:p>
       <w:pPr>
-        <w:pStyle w:val="Heading2"/>
+        <w:pStyle w:val="Ttulo2"/>
         <w:numPr>
           <w:ilvl w:val="1"/>
           <w:numId w:val="3"/>
         </w:numPr>
       </w:pPr>
-      <w:bookmarkStart w:id="2" w:name="_Toc477979238"/>
-      <w:r>
-        <w:lastRenderedPageBreak/>
+      <w:bookmarkStart w:id="3" w:name="_Toc477979238"/>
+      <w:r>
         <w:t>Causas:</w:t>
       </w:r>
-      <w:bookmarkEnd w:id="2"/>
+      <w:bookmarkEnd w:id="3"/>
     </w:p>
     <w:p>
       <w:pPr>
-        <w:pStyle w:val="ListParagraph"/>
+        <w:pStyle w:val="Prrafodelista"/>
         <w:numPr>
           <w:ilvl w:val="0"/>
           <w:numId w:val="5"/>
@@ -2062,7 +2073,7 @@
     </w:p>
     <w:p>
       <w:pPr>
-        <w:pStyle w:val="ListParagraph"/>
+        <w:pStyle w:val="Prrafodelista"/>
         <w:numPr>
           <w:ilvl w:val="0"/>
           <w:numId w:val="5"/>
@@ -2093,7 +2104,7 @@
     </w:p>
     <w:p>
       <w:pPr>
-        <w:pStyle w:val="ListParagraph"/>
+        <w:pStyle w:val="Prrafodelista"/>
         <w:numPr>
           <w:ilvl w:val="0"/>
           <w:numId w:val="5"/>
@@ -2121,21 +2132,21 @@
     </w:p>
     <w:p>
       <w:pPr>
-        <w:pStyle w:val="Heading2"/>
+        <w:pStyle w:val="Ttulo2"/>
         <w:numPr>
           <w:ilvl w:val="1"/>
           <w:numId w:val="3"/>
         </w:numPr>
       </w:pPr>
-      <w:bookmarkStart w:id="3" w:name="_Toc477979239"/>
+      <w:bookmarkStart w:id="4" w:name="_Toc477979239"/>
       <w:r>
         <w:t>Problema</w:t>
       </w:r>
-      <w:bookmarkEnd w:id="3"/>
+      <w:bookmarkEnd w:id="4"/>
     </w:p>
     <w:p>
       <w:pPr>
-        <w:pStyle w:val="ListParagraph"/>
+        <w:pStyle w:val="Prrafodelista"/>
         <w:numPr>
           <w:ilvl w:val="0"/>
           <w:numId w:val="5"/>
@@ -2202,21 +2213,21 @@
     </w:p>
     <w:p>
       <w:pPr>
-        <w:pStyle w:val="Heading2"/>
+        <w:pStyle w:val="Ttulo2"/>
         <w:numPr>
           <w:ilvl w:val="1"/>
           <w:numId w:val="3"/>
         </w:numPr>
       </w:pPr>
-      <w:bookmarkStart w:id="4" w:name="_Toc477979240"/>
+      <w:bookmarkStart w:id="5" w:name="_Toc477979240"/>
       <w:r>
         <w:t>Consecuencias</w:t>
       </w:r>
-      <w:bookmarkEnd w:id="4"/>
+      <w:bookmarkEnd w:id="5"/>
     </w:p>
     <w:p>
       <w:pPr>
-        <w:pStyle w:val="ListParagraph"/>
+        <w:pStyle w:val="Prrafodelista"/>
         <w:numPr>
           <w:ilvl w:val="0"/>
           <w:numId w:val="5"/>
@@ -2247,14 +2258,14 @@
     </w:p>
     <w:p>
       <w:pPr>
-        <w:pStyle w:val="ListParagraph"/>
+        <w:pStyle w:val="Prrafodelista"/>
         <w:ind w:left="1068"/>
         <w:jc w:val="both"/>
       </w:pPr>
     </w:p>
     <w:p>
       <w:pPr>
-        <w:pStyle w:val="ListParagraph"/>
+        <w:pStyle w:val="Prrafodelista"/>
         <w:numPr>
           <w:ilvl w:val="0"/>
           <w:numId w:val="5"/>
@@ -2304,24 +2315,24 @@
     </w:p>
     <w:p>
       <w:pPr>
-        <w:pStyle w:val="ListParagraph"/>
+        <w:pStyle w:val="Prrafodelista"/>
         <w:ind w:left="1068"/>
         <w:jc w:val="both"/>
       </w:pPr>
     </w:p>
     <w:p>
       <w:pPr>
-        <w:pStyle w:val="Heading2"/>
+        <w:pStyle w:val="Ttulo2"/>
         <w:numPr>
           <w:ilvl w:val="1"/>
           <w:numId w:val="3"/>
         </w:numPr>
       </w:pPr>
-      <w:bookmarkStart w:id="5" w:name="_Toc477979241"/>
+      <w:bookmarkStart w:id="6" w:name="_Toc477979241"/>
       <w:r>
         <w:t>Objetivo General</w:t>
       </w:r>
-      <w:bookmarkEnd w:id="5"/>
+      <w:bookmarkEnd w:id="6"/>
     </w:p>
     <w:p>
       <w:pPr>
@@ -2390,21 +2401,21 @@
     </w:p>
     <w:p>
       <w:pPr>
-        <w:pStyle w:val="Heading2"/>
+        <w:pStyle w:val="Ttulo2"/>
         <w:numPr>
           <w:ilvl w:val="2"/>
           <w:numId w:val="3"/>
         </w:numPr>
       </w:pPr>
-      <w:bookmarkStart w:id="6" w:name="_Toc477979242"/>
+      <w:bookmarkStart w:id="7" w:name="_Toc477979242"/>
       <w:r>
         <w:t>Objetivo específicos</w:t>
       </w:r>
-      <w:bookmarkEnd w:id="6"/>
+      <w:bookmarkEnd w:id="7"/>
     </w:p>
     <w:p>
       <w:pPr>
-        <w:pStyle w:val="ListParagraph"/>
+        <w:pStyle w:val="Prrafodelista"/>
         <w:numPr>
           <w:ilvl w:val="0"/>
           <w:numId w:val="8"/>
@@ -2416,7 +2427,7 @@
     </w:p>
     <w:p>
       <w:pPr>
-        <w:pStyle w:val="ListParagraph"/>
+        <w:pStyle w:val="Prrafodelista"/>
         <w:numPr>
           <w:ilvl w:val="0"/>
           <w:numId w:val="6"/>
@@ -2428,13 +2439,14 @@
     </w:p>
     <w:p>
       <w:pPr>
-        <w:pStyle w:val="ListParagraph"/>
+        <w:pStyle w:val="Prrafodelista"/>
         <w:numPr>
           <w:ilvl w:val="0"/>
           <w:numId w:val="6"/>
         </w:numPr>
       </w:pPr>
       <w:r>
+        <w:lastRenderedPageBreak/>
         <w:t xml:space="preserve">Revisar si las evaluaciones de las directrices de accesibilidad de la W3C y sus pautas de accesibilidad de contenidos pueden mejorar los portales web de salud </w:t>
       </w:r>
       <w:r>
@@ -2446,24 +2458,23 @@
     </w:p>
     <w:p>
       <w:pPr>
-        <w:pStyle w:val="Heading2"/>
+        <w:pStyle w:val="Ttulo2"/>
         <w:numPr>
           <w:ilvl w:val="2"/>
           <w:numId w:val="3"/>
         </w:numPr>
       </w:pPr>
-      <w:bookmarkStart w:id="7" w:name="_Toc406699607"/>
-      <w:bookmarkStart w:id="8" w:name="_Toc477979243"/>
-      <w:r>
-        <w:lastRenderedPageBreak/>
+      <w:bookmarkStart w:id="8" w:name="_Toc406699607"/>
+      <w:bookmarkStart w:id="9" w:name="_Toc477979243"/>
+      <w:r>
         <w:t>Resultados esperados</w:t>
       </w:r>
-      <w:bookmarkEnd w:id="7"/>
       <w:bookmarkEnd w:id="8"/>
+      <w:bookmarkEnd w:id="9"/>
     </w:p>
     <w:p>
       <w:pPr>
-        <w:pStyle w:val="ListParagraph"/>
+        <w:pStyle w:val="Prrafodelista"/>
         <w:numPr>
           <w:ilvl w:val="0"/>
           <w:numId w:val="7"/>
@@ -2476,7 +2487,7 @@
     </w:p>
     <w:p>
       <w:pPr>
-        <w:pStyle w:val="ListParagraph"/>
+        <w:pStyle w:val="Prrafodelista"/>
         <w:ind w:left="1584"/>
         <w:jc w:val="both"/>
       </w:pPr>
@@ -2486,19 +2497,19 @@
     </w:p>
     <w:p>
       <w:pPr>
-        <w:pStyle w:val="Heading2"/>
+        <w:pStyle w:val="Ttulo2"/>
         <w:numPr>
           <w:ilvl w:val="2"/>
           <w:numId w:val="3"/>
         </w:numPr>
       </w:pPr>
-      <w:bookmarkStart w:id="9" w:name="_Toc406699608"/>
-      <w:bookmarkStart w:id="10" w:name="_Toc477979244"/>
+      <w:bookmarkStart w:id="10" w:name="_Toc406699608"/>
+      <w:bookmarkStart w:id="11" w:name="_Toc477979244"/>
       <w:r>
         <w:t>Consideraciones y alcance</w:t>
       </w:r>
-      <w:bookmarkEnd w:id="9"/>
       <w:bookmarkEnd w:id="10"/>
+      <w:bookmarkEnd w:id="11"/>
     </w:p>
     <w:p>
       <w:pPr>
@@ -2566,24 +2577,24 @@
     </w:p>
     <w:p>
       <w:pPr>
-        <w:pStyle w:val="Heading2"/>
+        <w:pStyle w:val="Ttulo2"/>
         <w:numPr>
           <w:ilvl w:val="0"/>
           <w:numId w:val="3"/>
         </w:numPr>
       </w:pPr>
-      <w:commentRangeStart w:id="11"/>
+      <w:commentRangeStart w:id="12"/>
       <w:r>
         <w:t>HIPOTESIS</w:t>
       </w:r>
-      <w:commentRangeEnd w:id="11"/>
-      <w:r>
-        <w:rPr>
-          <w:rStyle w:val="CommentReference"/>
+      <w:commentRangeEnd w:id="12"/>
+      <w:r>
+        <w:rPr>
+          <w:rStyle w:val="Refdecomentario"/>
           <w:rFonts w:asciiTheme="minorHAnsi" w:eastAsiaTheme="minorHAnsi" w:hAnsiTheme="minorHAnsi" w:cstheme="minorBidi"/>
           <w:color w:val="auto"/>
         </w:rPr>
-        <w:commentReference w:id="11"/>
+        <w:commentReference w:id="12"/>
       </w:r>
     </w:p>
     <w:p>
@@ -2628,7 +2639,7 @@
     </w:p>
     <w:tbl>
       <w:tblPr>
-        <w:tblStyle w:val="TableGrid"/>
+        <w:tblStyle w:val="Tablaconcuadrcula"/>
         <w:tblW w:w="0" w:type="auto"/>
         <w:tblLook w:val="04A0" w:firstRow="1" w:lastRow="0" w:firstColumn="1" w:lastColumn="0" w:noHBand="0" w:noVBand="1"/>
       </w:tblPr>
@@ -2717,7 +2728,7 @@
     </w:p>
     <w:tbl>
       <w:tblPr>
-        <w:tblStyle w:val="TableGrid"/>
+        <w:tblStyle w:val="Tablaconcuadrcula"/>
         <w:tblW w:w="9816" w:type="dxa"/>
         <w:tblLook w:val="04A0" w:firstRow="1" w:lastRow="0" w:firstColumn="1" w:lastColumn="0" w:noHBand="0" w:noVBand="1"/>
       </w:tblPr>
@@ -2801,13 +2812,14 @@
     <w:p/>
     <w:p>
       <w:pPr>
-        <w:pStyle w:val="Heading2"/>
+        <w:pStyle w:val="Ttulo2"/>
         <w:numPr>
           <w:ilvl w:val="0"/>
           <w:numId w:val="3"/>
         </w:numPr>
       </w:pPr>
       <w:r>
+        <w:lastRenderedPageBreak/>
         <w:t>Tamaño de la muestra para evaluación de accesibilidad</w:t>
       </w:r>
     </w:p>
@@ -3164,7 +3176,7 @@
                 <w:lang w:eastAsia="es-MX"/>
               </w:rPr>
             </w:pPr>
-            <w:hyperlink r:id="rId11" w:history="1">
+            <w:hyperlink r:id="rId12" w:history="1">
               <w:r>
                 <w:rPr>
                   <w:rFonts w:ascii="Arial" w:eastAsia="Times New Roman" w:hAnsi="Arial" w:cs="Arial"/>
@@ -3352,7 +3364,7 @@
                 <w:lang w:eastAsia="es-MX"/>
               </w:rPr>
             </w:pPr>
-            <w:hyperlink r:id="rId12" w:history="1">
+            <w:hyperlink r:id="rId13" w:history="1">
               <w:r>
                 <w:rPr>
                   <w:rFonts w:ascii="Arial" w:eastAsia="Times New Roman" w:hAnsi="Arial" w:cs="Arial"/>
@@ -3540,7 +3552,7 @@
                 <w:lang w:eastAsia="es-MX"/>
               </w:rPr>
             </w:pPr>
-            <w:hyperlink r:id="rId13" w:history="1">
+            <w:hyperlink r:id="rId14" w:history="1">
               <w:r>
                 <w:rPr>
                   <w:rFonts w:ascii="Arial" w:eastAsia="Times New Roman" w:hAnsi="Arial" w:cs="Arial"/>
@@ -3728,7 +3740,7 @@
                 <w:lang w:eastAsia="es-MX"/>
               </w:rPr>
             </w:pPr>
-            <w:hyperlink r:id="rId14" w:history="1">
+            <w:hyperlink r:id="rId15" w:history="1">
               <w:r>
                 <w:rPr>
                   <w:rFonts w:ascii="Arial" w:eastAsia="Times New Roman" w:hAnsi="Arial" w:cs="Arial"/>
@@ -3916,7 +3928,7 @@
                 <w:lang w:eastAsia="es-MX"/>
               </w:rPr>
             </w:pPr>
-            <w:hyperlink r:id="rId15" w:history="1">
+            <w:hyperlink r:id="rId16" w:history="1">
               <w:r>
                 <w:rPr>
                   <w:rFonts w:ascii="Arial" w:eastAsia="Times New Roman" w:hAnsi="Arial" w:cs="Arial"/>
@@ -4104,7 +4116,7 @@
                 <w:lang w:eastAsia="es-MX"/>
               </w:rPr>
             </w:pPr>
-            <w:hyperlink r:id="rId16" w:history="1">
+            <w:hyperlink r:id="rId17" w:history="1">
               <w:r>
                 <w:rPr>
                   <w:rFonts w:ascii="Arial" w:eastAsia="Times New Roman" w:hAnsi="Arial" w:cs="Arial"/>
@@ -4292,7 +4304,7 @@
                 <w:lang w:eastAsia="es-MX"/>
               </w:rPr>
             </w:pPr>
-            <w:hyperlink r:id="rId17" w:history="1">
+            <w:hyperlink r:id="rId18" w:history="1">
               <w:r>
                 <w:rPr>
                   <w:rFonts w:ascii="Arial" w:eastAsia="Times New Roman" w:hAnsi="Arial" w:cs="Arial"/>
@@ -4502,7 +4514,7 @@
                 <w:lang w:eastAsia="es-MX"/>
               </w:rPr>
             </w:pPr>
-            <w:hyperlink r:id="rId18" w:history="1">
+            <w:hyperlink r:id="rId19" w:history="1">
               <w:r>
                 <w:rPr>
                   <w:rFonts w:ascii="Arial" w:eastAsia="Times New Roman" w:hAnsi="Arial" w:cs="Arial"/>
@@ -4698,7 +4710,7 @@
                 <w:lang w:eastAsia="es-MX"/>
               </w:rPr>
             </w:pPr>
-            <w:hyperlink r:id="rId19" w:history="1">
+            <w:hyperlink r:id="rId20" w:history="1">
               <w:r>
                 <w:rPr>
                   <w:rFonts w:ascii="Arial" w:eastAsia="Times New Roman" w:hAnsi="Arial" w:cs="Arial"/>
@@ -4886,7 +4898,7 @@
                 <w:lang w:eastAsia="es-MX"/>
               </w:rPr>
             </w:pPr>
-            <w:hyperlink r:id="rId20" w:history="1">
+            <w:hyperlink r:id="rId21" w:history="1">
               <w:r>
                 <w:rPr>
                   <w:rFonts w:ascii="Arial" w:eastAsia="Times New Roman" w:hAnsi="Arial" w:cs="Arial"/>
@@ -5008,6 +5020,7 @@
                 <w:color w:val="000000"/>
                 <w:lang w:eastAsia="es-MX"/>
               </w:rPr>
+              <w:lastRenderedPageBreak/>
               <w:t>11</w:t>
             </w:r>
           </w:p>
@@ -5096,7 +5109,7 @@
                 <w:lang w:eastAsia="es-MX"/>
               </w:rPr>
             </w:pPr>
-            <w:hyperlink r:id="rId21" w:history="1">
+            <w:hyperlink r:id="rId22" w:history="1">
               <w:r>
                 <w:rPr>
                   <w:rFonts w:ascii="Arial" w:eastAsia="Times New Roman" w:hAnsi="Arial" w:cs="Arial"/>
@@ -5254,18 +5267,7 @@
                 <w:szCs w:val="20"/>
                 <w:lang w:eastAsia="es-MX"/>
               </w:rPr>
-              <w:t>Hospital de Emergen</w:t>
-            </w:r>
-            <w:r>
-              <w:rPr>
-                <w:rFonts w:ascii="Arial" w:eastAsia="Times New Roman" w:hAnsi="Arial" w:cs="Arial"/>
-                <w:color w:val="000000"/>
-                <w:sz w:val="20"/>
-                <w:szCs w:val="20"/>
-                <w:lang w:eastAsia="es-MX"/>
-              </w:rPr>
-              <w:lastRenderedPageBreak/>
-              <w:t>cias Pediátricas</w:t>
+              <w:t>Hospital de Emergencias Pediátricas</w:t>
             </w:r>
           </w:p>
         </w:tc>
@@ -5295,7 +5297,7 @@
                 <w:lang w:eastAsia="es-MX"/>
               </w:rPr>
             </w:pPr>
-            <w:hyperlink r:id="rId22" w:history="1">
+            <w:hyperlink r:id="rId23" w:history="1">
               <w:r>
                 <w:rPr>
                   <w:rFonts w:ascii="Arial" w:eastAsia="Times New Roman" w:hAnsi="Arial" w:cs="Arial"/>
@@ -5483,7 +5485,7 @@
                 <w:lang w:eastAsia="es-MX"/>
               </w:rPr>
             </w:pPr>
-            <w:hyperlink r:id="rId23" w:history="1">
+            <w:hyperlink r:id="rId24" w:history="1">
               <w:r>
                 <w:rPr>
                   <w:rFonts w:ascii="Arial" w:eastAsia="Times New Roman" w:hAnsi="Arial" w:cs="Arial"/>
@@ -5671,7 +5673,7 @@
                 <w:lang w:eastAsia="es-MX"/>
               </w:rPr>
             </w:pPr>
-            <w:hyperlink r:id="rId24" w:history="1">
+            <w:hyperlink r:id="rId25" w:history="1">
               <w:r>
                 <w:rPr>
                   <w:rFonts w:ascii="Arial" w:eastAsia="Times New Roman" w:hAnsi="Arial" w:cs="Arial"/>
@@ -5859,7 +5861,7 @@
                 <w:lang w:eastAsia="es-MX"/>
               </w:rPr>
             </w:pPr>
-            <w:hyperlink r:id="rId25" w:history="1">
+            <w:hyperlink r:id="rId26" w:history="1">
               <w:r>
                 <w:rPr>
                   <w:rFonts w:ascii="Arial" w:eastAsia="Times New Roman" w:hAnsi="Arial" w:cs="Arial"/>
@@ -6047,7 +6049,7 @@
                 <w:lang w:eastAsia="es-MX"/>
               </w:rPr>
             </w:pPr>
-            <w:hyperlink r:id="rId26" w:history="1">
+            <w:hyperlink r:id="rId27" w:history="1">
               <w:r>
                 <w:rPr>
                   <w:rFonts w:ascii="Arial" w:eastAsia="Times New Roman" w:hAnsi="Arial" w:cs="Arial"/>
@@ -6235,7 +6237,7 @@
                 <w:lang w:eastAsia="es-MX"/>
               </w:rPr>
             </w:pPr>
-            <w:hyperlink r:id="rId27" w:history="1">
+            <w:hyperlink r:id="rId28" w:history="1">
               <w:r>
                 <w:rPr>
                   <w:rFonts w:ascii="Arial" w:eastAsia="Times New Roman" w:hAnsi="Arial" w:cs="Arial"/>
@@ -6348,8 +6350,6 @@
         </w:rPr>
         <w:t>#CONCLUSIONES</w:t>
       </w:r>
-      <w:bookmarkStart w:id="12" w:name="_GoBack"/>
-      <w:bookmarkEnd w:id="12"/>
     </w:p>
     <w:p>
       <w:r>
@@ -6374,7 +6374,7 @@
     <w:p/>
     <w:p>
       <w:pPr>
-        <w:pStyle w:val="ListParagraph"/>
+        <w:pStyle w:val="Prrafodelista"/>
         <w:numPr>
           <w:ilvl w:val="0"/>
           <w:numId w:val="4"/>
@@ -6578,7 +6578,7 @@
     </w:p>
     <w:p>
       <w:pPr>
-        <w:pStyle w:val="ListParagraph"/>
+        <w:pStyle w:val="Prrafodelista"/>
         <w:numPr>
           <w:ilvl w:val="0"/>
           <w:numId w:val="4"/>
@@ -6711,7 +6711,7 @@
     </w:p>
     <w:p>
       <w:pPr>
-        <w:pStyle w:val="ListParagraph"/>
+        <w:pStyle w:val="Prrafodelista"/>
         <w:autoSpaceDE w:val="0"/>
         <w:autoSpaceDN w:val="0"/>
         <w:adjustRightInd w:val="0"/>
@@ -6736,7 +6736,7 @@
     <w:p/>
     <w:p/>
     <w:sectPr>
-      <w:footerReference w:type="default" r:id="rId28"/>
+      <w:footerReference w:type="default" r:id="rId29"/>
       <w:pgSz w:w="12240" w:h="15840"/>
       <w:pgMar w:top="1417" w:right="1701" w:bottom="1417" w:left="1701" w:header="708" w:footer="708" w:gutter="0"/>
       <w:cols w:space="708"/>
@@ -6748,15 +6748,15 @@
 </file>
 
 <file path=word/comments.xml><?xml version="1.0" encoding="utf-8"?>
-<w:comments xmlns:wpc="http://schemas.microsoft.com/office/word/2010/wordprocessingCanvas" xmlns:cx="http://schemas.microsoft.com/office/drawing/2014/chartex" xmlns:cx1="http://schemas.microsoft.com/office/drawing/2015/9/8/chartex" xmlns:cx2="http://schemas.microsoft.com/office/drawing/2015/10/21/chartex" xmlns:cx3="http://schemas.microsoft.com/office/drawing/2016/5/9/chartex" xmlns:cx4="http://schemas.microsoft.com/office/drawing/2016/5/10/chartex" xmlns:cx5="http://schemas.microsoft.com/office/drawing/2016/5/11/chartex" xmlns:cx6="http://schemas.microsoft.com/office/drawing/2016/5/12/chartex" xmlns:cx7="http://schemas.microsoft.com/office/drawing/2016/5/13/chartex" xmlns:cx8="http://schemas.microsoft.com/office/drawing/2016/5/14/chartex" xmlns:mc="http://schemas.openxmlformats.org/markup-compatibility/2006" xmlns:aink="http://schemas.microsoft.com/office/drawing/2016/ink" xmlns:am3d="http://schemas.microsoft.com/office/drawing/2017/model3d" xmlns:o="urn:schemas-microsoft-com:office:office" xmlns:r="http://schemas.openxmlformats.org/officeDocument/2006/relationships" xmlns:m="http://schemas.openxmlformats.org/officeDocument/2006/math" xmlns:v="urn:schemas-microsoft-com:vml" xmlns:wp14="http://schemas.microsoft.com/office/word/2010/wordprocessingDrawing" xmlns:wp="http://schemas.openxmlformats.org/drawingml/2006/wordprocessingDrawing" xmlns:w10="urn:schemas-microsoft-com:office:word" xmlns:w="http://schemas.openxmlformats.org/wordprocessingml/2006/main" xmlns:w14="http://schemas.microsoft.com/office/word/2010/wordml" xmlns:w15="http://schemas.microsoft.com/office/word/2012/wordml" xmlns:w16se="http://schemas.microsoft.com/office/word/2015/wordml/symex" xmlns:wpg="http://schemas.microsoft.com/office/word/2010/wordprocessingGroup" xmlns:wpi="http://schemas.microsoft.com/office/word/2010/wordprocessingInk" xmlns:wne="http://schemas.microsoft.com/office/word/2006/wordml" xmlns:wps="http://schemas.microsoft.com/office/word/2010/wordprocessingShape" mc:Ignorable="w14 w15 w16se wp14">
-  <w:comment w:id="11" w:author="ASUS" w:date="2017-03-24T10:29:00Z" w:initials="A">
+<w:comments xmlns:wpc="http://schemas.microsoft.com/office/word/2010/wordprocessingCanvas" xmlns:cx="http://schemas.microsoft.com/office/drawing/2014/chartex" xmlns:cx1="http://schemas.microsoft.com/office/drawing/2015/9/8/chartex" xmlns:cx2="http://schemas.microsoft.com/office/drawing/2015/10/21/chartex" xmlns:cx3="http://schemas.microsoft.com/office/drawing/2016/5/9/chartex" xmlns:cx4="http://schemas.microsoft.com/office/drawing/2016/5/10/chartex" xmlns:cx5="http://schemas.microsoft.com/office/drawing/2016/5/11/chartex" xmlns:cx6="http://schemas.microsoft.com/office/drawing/2016/5/12/chartex" xmlns:cx7="http://schemas.microsoft.com/office/drawing/2016/5/13/chartex" xmlns:cx8="http://schemas.microsoft.com/office/drawing/2016/5/14/chartex" xmlns:mc="http://schemas.openxmlformats.org/markup-compatibility/2006" xmlns:aink="http://schemas.microsoft.com/office/drawing/2016/ink" xmlns:am3d="http://schemas.microsoft.com/office/drawing/2017/model3d" xmlns:o="urn:schemas-microsoft-com:office:office" xmlns:r="http://schemas.openxmlformats.org/officeDocument/2006/relationships" xmlns:m="http://schemas.openxmlformats.org/officeDocument/2006/math" xmlns:v="urn:schemas-microsoft-com:vml" xmlns:wp14="http://schemas.microsoft.com/office/word/2010/wordprocessingDrawing" xmlns:wp="http://schemas.openxmlformats.org/drawingml/2006/wordprocessingDrawing" xmlns:w10="urn:schemas-microsoft-com:office:word" xmlns:w="http://schemas.openxmlformats.org/wordprocessingml/2006/main" xmlns:w14="http://schemas.microsoft.com/office/word/2010/wordml" xmlns:w15="http://schemas.microsoft.com/office/word/2012/wordml" xmlns:w16cid="http://schemas.microsoft.com/office/word/2016/wordml/cid" xmlns:w16se="http://schemas.microsoft.com/office/word/2015/wordml/symex" xmlns:wpg="http://schemas.microsoft.com/office/word/2010/wordprocessingGroup" xmlns:wpi="http://schemas.microsoft.com/office/word/2010/wordprocessingInk" xmlns:wne="http://schemas.microsoft.com/office/word/2006/wordml" xmlns:wps="http://schemas.microsoft.com/office/word/2010/wordprocessingShape" mc:Ignorable="w14 w15 w16se w16cid wp14">
+  <w:comment w:id="12" w:author="ASUS" w:date="2017-03-24T10:29:00Z" w:initials="A">
     <w:p>
       <w:pPr>
-        <w:pStyle w:val="CommentText"/>
-      </w:pPr>
-      <w:r>
-        <w:rPr>
-          <w:rStyle w:val="CommentReference"/>
+        <w:pStyle w:val="Textocomentario"/>
+      </w:pPr>
+      <w:r>
+        <w:rPr>
+          <w:rStyle w:val="Refdecomentario"/>
         </w:rPr>
         <w:annotationRef/>
       </w:r>
@@ -6769,17 +6769,17 @@
     </w:p>
     <w:p>
       <w:pPr>
-        <w:pStyle w:val="CommentText"/>
+        <w:pStyle w:val="Textocomentario"/>
       </w:pPr>
     </w:p>
     <w:p>
       <w:pPr>
-        <w:pStyle w:val="CommentText"/>
+        <w:pStyle w:val="Textocomentario"/>
       </w:pPr>
     </w:p>
     <w:p>
       <w:pPr>
-        <w:pStyle w:val="CommentText"/>
+        <w:pStyle w:val="Textocomentario"/>
       </w:pPr>
     </w:p>
   </w:comment>
@@ -6787,13 +6787,19 @@
 </file>
 
 <file path=word/commentsExtended.xml><?xml version="1.0" encoding="utf-8"?>
-<w15:commentsEx xmlns:wpc="http://schemas.microsoft.com/office/word/2010/wordprocessingCanvas" xmlns:cx="http://schemas.microsoft.com/office/drawing/2014/chartex" xmlns:cx1="http://schemas.microsoft.com/office/drawing/2015/9/8/chartex" xmlns:cx2="http://schemas.microsoft.com/office/drawing/2015/10/21/chartex" xmlns:cx3="http://schemas.microsoft.com/office/drawing/2016/5/9/chartex" xmlns:cx4="http://schemas.microsoft.com/office/drawing/2016/5/10/chartex" xmlns:cx5="http://schemas.microsoft.com/office/drawing/2016/5/11/chartex" xmlns:cx6="http://schemas.microsoft.com/office/drawing/2016/5/12/chartex" xmlns:cx7="http://schemas.microsoft.com/office/drawing/2016/5/13/chartex" xmlns:cx8="http://schemas.microsoft.com/office/drawing/2016/5/14/chartex" xmlns:mc="http://schemas.openxmlformats.org/markup-compatibility/2006" xmlns:aink="http://schemas.microsoft.com/office/drawing/2016/ink" xmlns:am3d="http://schemas.microsoft.com/office/drawing/2017/model3d" xmlns:o="urn:schemas-microsoft-com:office:office" xmlns:r="http://schemas.openxmlformats.org/officeDocument/2006/relationships" xmlns:m="http://schemas.openxmlformats.org/officeDocument/2006/math" xmlns:v="urn:schemas-microsoft-com:vml" xmlns:wp14="http://schemas.microsoft.com/office/word/2010/wordprocessingDrawing" xmlns:wp="http://schemas.openxmlformats.org/drawingml/2006/wordprocessingDrawing" xmlns:w10="urn:schemas-microsoft-com:office:word" xmlns:w="http://schemas.openxmlformats.org/wordprocessingml/2006/main" xmlns:w14="http://schemas.microsoft.com/office/word/2010/wordml" xmlns:w15="http://schemas.microsoft.com/office/word/2012/wordml" xmlns:w16se="http://schemas.microsoft.com/office/word/2015/wordml/symex" xmlns:wpg="http://schemas.microsoft.com/office/word/2010/wordprocessingGroup" xmlns:wpi="http://schemas.microsoft.com/office/word/2010/wordprocessingInk" xmlns:wne="http://schemas.microsoft.com/office/word/2006/wordml" xmlns:wps="http://schemas.microsoft.com/office/word/2010/wordprocessingShape" mc:Ignorable="w14 w15 w16se wp14">
+<w15:commentsEx xmlns:wpc="http://schemas.microsoft.com/office/word/2010/wordprocessingCanvas" xmlns:cx="http://schemas.microsoft.com/office/drawing/2014/chartex" xmlns:cx1="http://schemas.microsoft.com/office/drawing/2015/9/8/chartex" xmlns:cx2="http://schemas.microsoft.com/office/drawing/2015/10/21/chartex" xmlns:cx3="http://schemas.microsoft.com/office/drawing/2016/5/9/chartex" xmlns:cx4="http://schemas.microsoft.com/office/drawing/2016/5/10/chartex" xmlns:cx5="http://schemas.microsoft.com/office/drawing/2016/5/11/chartex" xmlns:cx6="http://schemas.microsoft.com/office/drawing/2016/5/12/chartex" xmlns:cx7="http://schemas.microsoft.com/office/drawing/2016/5/13/chartex" xmlns:cx8="http://schemas.microsoft.com/office/drawing/2016/5/14/chartex" xmlns:mc="http://schemas.openxmlformats.org/markup-compatibility/2006" xmlns:aink="http://schemas.microsoft.com/office/drawing/2016/ink" xmlns:am3d="http://schemas.microsoft.com/office/drawing/2017/model3d" xmlns:o="urn:schemas-microsoft-com:office:office" xmlns:r="http://schemas.openxmlformats.org/officeDocument/2006/relationships" xmlns:m="http://schemas.openxmlformats.org/officeDocument/2006/math" xmlns:v="urn:schemas-microsoft-com:vml" xmlns:wp14="http://schemas.microsoft.com/office/word/2010/wordprocessingDrawing" xmlns:wp="http://schemas.openxmlformats.org/drawingml/2006/wordprocessingDrawing" xmlns:w10="urn:schemas-microsoft-com:office:word" xmlns:w="http://schemas.openxmlformats.org/wordprocessingml/2006/main" xmlns:w14="http://schemas.microsoft.com/office/word/2010/wordml" xmlns:w15="http://schemas.microsoft.com/office/word/2012/wordml" xmlns:w16cid="http://schemas.microsoft.com/office/word/2016/wordml/cid" xmlns:w16se="http://schemas.microsoft.com/office/word/2015/wordml/symex" xmlns:wpg="http://schemas.microsoft.com/office/word/2010/wordprocessingGroup" xmlns:wpi="http://schemas.microsoft.com/office/word/2010/wordprocessingInk" xmlns:wne="http://schemas.microsoft.com/office/word/2006/wordml" xmlns:wps="http://schemas.microsoft.com/office/word/2010/wordprocessingShape" mc:Ignorable="w14 w15 w16se w16cid wp14">
   <w15:commentEx w15:paraId="34DF5CFC" w15:done="0"/>
 </w15:commentsEx>
 </file>
 
+<file path=word/commentsIds.xml><?xml version="1.0" encoding="utf-8"?>
+<w16cid:commentsIds xmlns:wpc="http://schemas.microsoft.com/office/word/2010/wordprocessingCanvas" xmlns:cx="http://schemas.microsoft.com/office/drawing/2014/chartex" xmlns:cx1="http://schemas.microsoft.com/office/drawing/2015/9/8/chartex" xmlns:cx2="http://schemas.microsoft.com/office/drawing/2015/10/21/chartex" xmlns:cx3="http://schemas.microsoft.com/office/drawing/2016/5/9/chartex" xmlns:cx4="http://schemas.microsoft.com/office/drawing/2016/5/10/chartex" xmlns:cx5="http://schemas.microsoft.com/office/drawing/2016/5/11/chartex" xmlns:cx6="http://schemas.microsoft.com/office/drawing/2016/5/12/chartex" xmlns:cx7="http://schemas.microsoft.com/office/drawing/2016/5/13/chartex" xmlns:cx8="http://schemas.microsoft.com/office/drawing/2016/5/14/chartex" xmlns:mc="http://schemas.openxmlformats.org/markup-compatibility/2006" xmlns:aink="http://schemas.microsoft.com/office/drawing/2016/ink" xmlns:am3d="http://schemas.microsoft.com/office/drawing/2017/model3d" xmlns:o="urn:schemas-microsoft-com:office:office" xmlns:r="http://schemas.openxmlformats.org/officeDocument/2006/relationships" xmlns:m="http://schemas.openxmlformats.org/officeDocument/2006/math" xmlns:v="urn:schemas-microsoft-com:vml" xmlns:wp14="http://schemas.microsoft.com/office/word/2010/wordprocessingDrawing" xmlns:wp="http://schemas.openxmlformats.org/drawingml/2006/wordprocessingDrawing" xmlns:w10="urn:schemas-microsoft-com:office:word" xmlns:w="http://schemas.openxmlformats.org/wordprocessingml/2006/main" xmlns:w14="http://schemas.microsoft.com/office/word/2010/wordml" xmlns:w15="http://schemas.microsoft.com/office/word/2012/wordml" xmlns:w16cid="http://schemas.microsoft.com/office/word/2016/wordml/cid" xmlns:w16se="http://schemas.microsoft.com/office/word/2015/wordml/symex" xmlns:wpg="http://schemas.microsoft.com/office/word/2010/wordprocessingGroup" xmlns:wpi="http://schemas.microsoft.com/office/word/2010/wordprocessingInk" xmlns:wne="http://schemas.microsoft.com/office/word/2006/wordml" xmlns:wps="http://schemas.microsoft.com/office/word/2010/wordprocessingShape" mc:Ignorable="w14 w15 w16se w16cid wp14">
+  <w16cid:commentId w16cid:paraId="34DF5CFC" w16cid:durableId="1D7B550C"/>
+</w16cid:commentsIds>
+</file>
+
 <file path=word/endnotes.xml><?xml version="1.0" encoding="utf-8"?>
-<w:endnotes xmlns:wpc="http://schemas.microsoft.com/office/word/2010/wordprocessingCanvas" xmlns:cx="http://schemas.microsoft.com/office/drawing/2014/chartex" xmlns:cx1="http://schemas.microsoft.com/office/drawing/2015/9/8/chartex" xmlns:cx2="http://schemas.microsoft.com/office/drawing/2015/10/21/chartex" xmlns:cx3="http://schemas.microsoft.com/office/drawing/2016/5/9/chartex" xmlns:cx4="http://schemas.microsoft.com/office/drawing/2016/5/10/chartex" xmlns:cx5="http://schemas.microsoft.com/office/drawing/2016/5/11/chartex" xmlns:cx6="http://schemas.microsoft.com/office/drawing/2016/5/12/chartex" xmlns:cx7="http://schemas.microsoft.com/office/drawing/2016/5/13/chartex" xmlns:cx8="http://schemas.microsoft.com/office/drawing/2016/5/14/chartex" xmlns:mc="http://schemas.openxmlformats.org/markup-compatibility/2006" xmlns:aink="http://schemas.microsoft.com/office/drawing/2016/ink" xmlns:am3d="http://schemas.microsoft.com/office/drawing/2017/model3d" xmlns:o="urn:schemas-microsoft-com:office:office" xmlns:r="http://schemas.openxmlformats.org/officeDocument/2006/relationships" xmlns:m="http://schemas.openxmlformats.org/officeDocument/2006/math" xmlns:v="urn:schemas-microsoft-com:vml" xmlns:wp14="http://schemas.microsoft.com/office/word/2010/wordprocessingDrawing" xmlns:wp="http://schemas.openxmlformats.org/drawingml/2006/wordprocessingDrawing" xmlns:w10="urn:schemas-microsoft-com:office:word" xmlns:w="http://schemas.openxmlformats.org/wordprocessingml/2006/main" xmlns:w14="http://schemas.microsoft.com/office/word/2010/wordml" xmlns:w15="http://schemas.microsoft.com/office/word/2012/wordml" xmlns:w16se="http://schemas.microsoft.com/office/word/2015/wordml/symex" xmlns:wpg="http://schemas.microsoft.com/office/word/2010/wordprocessingGroup" xmlns:wpi="http://schemas.microsoft.com/office/word/2010/wordprocessingInk" xmlns:wne="http://schemas.microsoft.com/office/word/2006/wordml" xmlns:wps="http://schemas.microsoft.com/office/word/2010/wordprocessingShape" mc:Ignorable="w14 w15 w16se wp14">
+<w:endnotes xmlns:wpc="http://schemas.microsoft.com/office/word/2010/wordprocessingCanvas" xmlns:cx="http://schemas.microsoft.com/office/drawing/2014/chartex" xmlns:cx1="http://schemas.microsoft.com/office/drawing/2015/9/8/chartex" xmlns:cx2="http://schemas.microsoft.com/office/drawing/2015/10/21/chartex" xmlns:cx3="http://schemas.microsoft.com/office/drawing/2016/5/9/chartex" xmlns:cx4="http://schemas.microsoft.com/office/drawing/2016/5/10/chartex" xmlns:cx5="http://schemas.microsoft.com/office/drawing/2016/5/11/chartex" xmlns:cx6="http://schemas.microsoft.com/office/drawing/2016/5/12/chartex" xmlns:cx7="http://schemas.microsoft.com/office/drawing/2016/5/13/chartex" xmlns:cx8="http://schemas.microsoft.com/office/drawing/2016/5/14/chartex" xmlns:mc="http://schemas.openxmlformats.org/markup-compatibility/2006" xmlns:aink="http://schemas.microsoft.com/office/drawing/2016/ink" xmlns:am3d="http://schemas.microsoft.com/office/drawing/2017/model3d" xmlns:o="urn:schemas-microsoft-com:office:office" xmlns:r="http://schemas.openxmlformats.org/officeDocument/2006/relationships" xmlns:m="http://schemas.openxmlformats.org/officeDocument/2006/math" xmlns:v="urn:schemas-microsoft-com:vml" xmlns:wp14="http://schemas.microsoft.com/office/word/2010/wordprocessingDrawing" xmlns:wp="http://schemas.openxmlformats.org/drawingml/2006/wordprocessingDrawing" xmlns:w10="urn:schemas-microsoft-com:office:word" xmlns:w="http://schemas.openxmlformats.org/wordprocessingml/2006/main" xmlns:w14="http://schemas.microsoft.com/office/word/2010/wordml" xmlns:w15="http://schemas.microsoft.com/office/word/2012/wordml" xmlns:w16cid="http://schemas.microsoft.com/office/word/2016/wordml/cid" xmlns:w16se="http://schemas.microsoft.com/office/word/2015/wordml/symex" xmlns:wpg="http://schemas.microsoft.com/office/word/2010/wordprocessingGroup" xmlns:wpi="http://schemas.microsoft.com/office/word/2010/wordprocessingInk" xmlns:wne="http://schemas.microsoft.com/office/word/2006/wordml" xmlns:wps="http://schemas.microsoft.com/office/word/2010/wordprocessingShape" mc:Ignorable="w14 w15 w16se w16cid wp14">
   <w:endnote w:type="separator" w:id="-1">
     <w:p>
       <w:pPr>
@@ -6818,7 +6824,7 @@
 </file>
 
 <file path=word/footer1.xml><?xml version="1.0" encoding="utf-8"?>
-<w:ftr xmlns:wpc="http://schemas.microsoft.com/office/word/2010/wordprocessingCanvas" xmlns:cx="http://schemas.microsoft.com/office/drawing/2014/chartex" xmlns:cx1="http://schemas.microsoft.com/office/drawing/2015/9/8/chartex" xmlns:cx2="http://schemas.microsoft.com/office/drawing/2015/10/21/chartex" xmlns:cx3="http://schemas.microsoft.com/office/drawing/2016/5/9/chartex" xmlns:cx4="http://schemas.microsoft.com/office/drawing/2016/5/10/chartex" xmlns:cx5="http://schemas.microsoft.com/office/drawing/2016/5/11/chartex" xmlns:cx6="http://schemas.microsoft.com/office/drawing/2016/5/12/chartex" xmlns:cx7="http://schemas.microsoft.com/office/drawing/2016/5/13/chartex" xmlns:cx8="http://schemas.microsoft.com/office/drawing/2016/5/14/chartex" xmlns:mc="http://schemas.openxmlformats.org/markup-compatibility/2006" xmlns:aink="http://schemas.microsoft.com/office/drawing/2016/ink" xmlns:am3d="http://schemas.microsoft.com/office/drawing/2017/model3d" xmlns:o="urn:schemas-microsoft-com:office:office" xmlns:r="http://schemas.openxmlformats.org/officeDocument/2006/relationships" xmlns:m="http://schemas.openxmlformats.org/officeDocument/2006/math" xmlns:v="urn:schemas-microsoft-com:vml" xmlns:wp14="http://schemas.microsoft.com/office/word/2010/wordprocessingDrawing" xmlns:wp="http://schemas.openxmlformats.org/drawingml/2006/wordprocessingDrawing" xmlns:w10="urn:schemas-microsoft-com:office:word" xmlns:w="http://schemas.openxmlformats.org/wordprocessingml/2006/main" xmlns:w14="http://schemas.microsoft.com/office/word/2010/wordml" xmlns:w15="http://schemas.microsoft.com/office/word/2012/wordml" xmlns:w16se="http://schemas.microsoft.com/office/word/2015/wordml/symex" xmlns:wpg="http://schemas.microsoft.com/office/word/2010/wordprocessingGroup" xmlns:wpi="http://schemas.microsoft.com/office/word/2010/wordprocessingInk" xmlns:wne="http://schemas.microsoft.com/office/word/2006/wordml" xmlns:wps="http://schemas.microsoft.com/office/word/2010/wordprocessingShape" mc:Ignorable="w14 w15 w16se wp14">
+<w:ftr xmlns:wpc="http://schemas.microsoft.com/office/word/2010/wordprocessingCanvas" xmlns:cx="http://schemas.microsoft.com/office/drawing/2014/chartex" xmlns:cx1="http://schemas.microsoft.com/office/drawing/2015/9/8/chartex" xmlns:cx2="http://schemas.microsoft.com/office/drawing/2015/10/21/chartex" xmlns:cx3="http://schemas.microsoft.com/office/drawing/2016/5/9/chartex" xmlns:cx4="http://schemas.microsoft.com/office/drawing/2016/5/10/chartex" xmlns:cx5="http://schemas.microsoft.com/office/drawing/2016/5/11/chartex" xmlns:cx6="http://schemas.microsoft.com/office/drawing/2016/5/12/chartex" xmlns:cx7="http://schemas.microsoft.com/office/drawing/2016/5/13/chartex" xmlns:cx8="http://schemas.microsoft.com/office/drawing/2016/5/14/chartex" xmlns:mc="http://schemas.openxmlformats.org/markup-compatibility/2006" xmlns:aink="http://schemas.microsoft.com/office/drawing/2016/ink" xmlns:am3d="http://schemas.microsoft.com/office/drawing/2017/model3d" xmlns:o="urn:schemas-microsoft-com:office:office" xmlns:r="http://schemas.openxmlformats.org/officeDocument/2006/relationships" xmlns:m="http://schemas.openxmlformats.org/officeDocument/2006/math" xmlns:v="urn:schemas-microsoft-com:vml" xmlns:wp14="http://schemas.microsoft.com/office/word/2010/wordprocessingDrawing" xmlns:wp="http://schemas.openxmlformats.org/drawingml/2006/wordprocessingDrawing" xmlns:w10="urn:schemas-microsoft-com:office:word" xmlns:w="http://schemas.openxmlformats.org/wordprocessingml/2006/main" xmlns:w14="http://schemas.microsoft.com/office/word/2010/wordml" xmlns:w15="http://schemas.microsoft.com/office/word/2012/wordml" xmlns:w16cid="http://schemas.microsoft.com/office/word/2016/wordml/cid" xmlns:w16se="http://schemas.microsoft.com/office/word/2015/wordml/symex" xmlns:wpg="http://schemas.microsoft.com/office/word/2010/wordprocessingGroup" xmlns:wpi="http://schemas.microsoft.com/office/word/2010/wordprocessingInk" xmlns:wne="http://schemas.microsoft.com/office/word/2006/wordml" xmlns:wps="http://schemas.microsoft.com/office/word/2010/wordprocessingShape" mc:Ignorable="w14 w15 w16se w16cid wp14">
   <w:sdt>
     <w:sdtPr>
       <w:id w:val="-1244716159"/>
@@ -6831,7 +6837,7 @@
     <w:sdtContent>
       <w:p>
         <w:pPr>
-          <w:pStyle w:val="Footer"/>
+          <w:pStyle w:val="Piedepgina"/>
           <w:jc w:val="center"/>
         </w:pPr>
         <w:r>
@@ -6858,14 +6864,14 @@
   </w:sdt>
   <w:p>
     <w:pPr>
-      <w:pStyle w:val="Footer"/>
+      <w:pStyle w:val="Piedepgina"/>
     </w:pPr>
   </w:p>
 </w:ftr>
 </file>
 
 <file path=word/footnotes.xml><?xml version="1.0" encoding="utf-8"?>
-<w:footnotes xmlns:wpc="http://schemas.microsoft.com/office/word/2010/wordprocessingCanvas" xmlns:cx="http://schemas.microsoft.com/office/drawing/2014/chartex" xmlns:cx1="http://schemas.microsoft.com/office/drawing/2015/9/8/chartex" xmlns:cx2="http://schemas.microsoft.com/office/drawing/2015/10/21/chartex" xmlns:cx3="http://schemas.microsoft.com/office/drawing/2016/5/9/chartex" xmlns:cx4="http://schemas.microsoft.com/office/drawing/2016/5/10/chartex" xmlns:cx5="http://schemas.microsoft.com/office/drawing/2016/5/11/chartex" xmlns:cx6="http://schemas.microsoft.com/office/drawing/2016/5/12/chartex" xmlns:cx7="http://schemas.microsoft.com/office/drawing/2016/5/13/chartex" xmlns:cx8="http://schemas.microsoft.com/office/drawing/2016/5/14/chartex" xmlns:mc="http://schemas.openxmlformats.org/markup-compatibility/2006" xmlns:aink="http://schemas.microsoft.com/office/drawing/2016/ink" xmlns:am3d="http://schemas.microsoft.com/office/drawing/2017/model3d" xmlns:o="urn:schemas-microsoft-com:office:office" xmlns:r="http://schemas.openxmlformats.org/officeDocument/2006/relationships" xmlns:m="http://schemas.openxmlformats.org/officeDocument/2006/math" xmlns:v="urn:schemas-microsoft-com:vml" xmlns:wp14="http://schemas.microsoft.com/office/word/2010/wordprocessingDrawing" xmlns:wp="http://schemas.openxmlformats.org/drawingml/2006/wordprocessingDrawing" xmlns:w10="urn:schemas-microsoft-com:office:word" xmlns:w="http://schemas.openxmlformats.org/wordprocessingml/2006/main" xmlns:w14="http://schemas.microsoft.com/office/word/2010/wordml" xmlns:w15="http://schemas.microsoft.com/office/word/2012/wordml" xmlns:w16se="http://schemas.microsoft.com/office/word/2015/wordml/symex" xmlns:wpg="http://schemas.microsoft.com/office/word/2010/wordprocessingGroup" xmlns:wpi="http://schemas.microsoft.com/office/word/2010/wordprocessingInk" xmlns:wne="http://schemas.microsoft.com/office/word/2006/wordml" xmlns:wps="http://schemas.microsoft.com/office/word/2010/wordprocessingShape" mc:Ignorable="w14 w15 w16se wp14">
+<w:footnotes xmlns:wpc="http://schemas.microsoft.com/office/word/2010/wordprocessingCanvas" xmlns:cx="http://schemas.microsoft.com/office/drawing/2014/chartex" xmlns:cx1="http://schemas.microsoft.com/office/drawing/2015/9/8/chartex" xmlns:cx2="http://schemas.microsoft.com/office/drawing/2015/10/21/chartex" xmlns:cx3="http://schemas.microsoft.com/office/drawing/2016/5/9/chartex" xmlns:cx4="http://schemas.microsoft.com/office/drawing/2016/5/10/chartex" xmlns:cx5="http://schemas.microsoft.com/office/drawing/2016/5/11/chartex" xmlns:cx6="http://schemas.microsoft.com/office/drawing/2016/5/12/chartex" xmlns:cx7="http://schemas.microsoft.com/office/drawing/2016/5/13/chartex" xmlns:cx8="http://schemas.microsoft.com/office/drawing/2016/5/14/chartex" xmlns:mc="http://schemas.openxmlformats.org/markup-compatibility/2006" xmlns:aink="http://schemas.microsoft.com/office/drawing/2016/ink" xmlns:am3d="http://schemas.microsoft.com/office/drawing/2017/model3d" xmlns:o="urn:schemas-microsoft-com:office:office" xmlns:r="http://schemas.openxmlformats.org/officeDocument/2006/relationships" xmlns:m="http://schemas.openxmlformats.org/officeDocument/2006/math" xmlns:v="urn:schemas-microsoft-com:vml" xmlns:wp14="http://schemas.microsoft.com/office/word/2010/wordprocessingDrawing" xmlns:wp="http://schemas.openxmlformats.org/drawingml/2006/wordprocessingDrawing" xmlns:w10="urn:schemas-microsoft-com:office:word" xmlns:w="http://schemas.openxmlformats.org/wordprocessingml/2006/main" xmlns:w14="http://schemas.microsoft.com/office/word/2010/wordml" xmlns:w15="http://schemas.microsoft.com/office/word/2012/wordml" xmlns:w16cid="http://schemas.microsoft.com/office/word/2016/wordml/cid" xmlns:w16se="http://schemas.microsoft.com/office/word/2015/wordml/symex" xmlns:wpg="http://schemas.microsoft.com/office/word/2010/wordprocessingGroup" xmlns:wpi="http://schemas.microsoft.com/office/word/2010/wordprocessingInk" xmlns:wne="http://schemas.microsoft.com/office/word/2006/wordml" xmlns:wps="http://schemas.microsoft.com/office/word/2010/wordprocessingShape" mc:Ignorable="w14 w15 w16se w16cid wp14">
   <w:footnote w:type="separator" w:id="-1">
     <w:p>
       <w:pPr>
@@ -6890,7 +6896,7 @@
 </file>
 
 <file path=word/numbering.xml><?xml version="1.0" encoding="utf-8"?>
-<w:numbering xmlns:wpc="http://schemas.microsoft.com/office/word/2010/wordprocessingCanvas" xmlns:cx="http://schemas.microsoft.com/office/drawing/2014/chartex" xmlns:cx1="http://schemas.microsoft.com/office/drawing/2015/9/8/chartex" xmlns:cx2="http://schemas.microsoft.com/office/drawing/2015/10/21/chartex" xmlns:cx3="http://schemas.microsoft.com/office/drawing/2016/5/9/chartex" xmlns:cx4="http://schemas.microsoft.com/office/drawing/2016/5/10/chartex" xmlns:cx5="http://schemas.microsoft.com/office/drawing/2016/5/11/chartex" xmlns:cx6="http://schemas.microsoft.com/office/drawing/2016/5/12/chartex" xmlns:cx7="http://schemas.microsoft.com/office/drawing/2016/5/13/chartex" xmlns:cx8="http://schemas.microsoft.com/office/drawing/2016/5/14/chartex" xmlns:mc="http://schemas.openxmlformats.org/markup-compatibility/2006" xmlns:aink="http://schemas.microsoft.com/office/drawing/2016/ink" xmlns:am3d="http://schemas.microsoft.com/office/drawing/2017/model3d" xmlns:o="urn:schemas-microsoft-com:office:office" xmlns:r="http://schemas.openxmlformats.org/officeDocument/2006/relationships" xmlns:m="http://schemas.openxmlformats.org/officeDocument/2006/math" xmlns:v="urn:schemas-microsoft-com:vml" xmlns:wp14="http://schemas.microsoft.com/office/word/2010/wordprocessingDrawing" xmlns:wp="http://schemas.openxmlformats.org/drawingml/2006/wordprocessingDrawing" xmlns:w10="urn:schemas-microsoft-com:office:word" xmlns:w="http://schemas.openxmlformats.org/wordprocessingml/2006/main" xmlns:w14="http://schemas.microsoft.com/office/word/2010/wordml" xmlns:w15="http://schemas.microsoft.com/office/word/2012/wordml" xmlns:w16se="http://schemas.microsoft.com/office/word/2015/wordml/symex" xmlns:wpg="http://schemas.microsoft.com/office/word/2010/wordprocessingGroup" xmlns:wpi="http://schemas.microsoft.com/office/word/2010/wordprocessingInk" xmlns:wne="http://schemas.microsoft.com/office/word/2006/wordml" xmlns:wps="http://schemas.microsoft.com/office/word/2010/wordprocessingShape" mc:Ignorable="w14 w15 w16se wp14">
+<w:numbering xmlns:wpc="http://schemas.microsoft.com/office/word/2010/wordprocessingCanvas" xmlns:cx="http://schemas.microsoft.com/office/drawing/2014/chartex" xmlns:cx1="http://schemas.microsoft.com/office/drawing/2015/9/8/chartex" xmlns:cx2="http://schemas.microsoft.com/office/drawing/2015/10/21/chartex" xmlns:cx3="http://schemas.microsoft.com/office/drawing/2016/5/9/chartex" xmlns:cx4="http://schemas.microsoft.com/office/drawing/2016/5/10/chartex" xmlns:cx5="http://schemas.microsoft.com/office/drawing/2016/5/11/chartex" xmlns:cx6="http://schemas.microsoft.com/office/drawing/2016/5/12/chartex" xmlns:cx7="http://schemas.microsoft.com/office/drawing/2016/5/13/chartex" xmlns:cx8="http://schemas.microsoft.com/office/drawing/2016/5/14/chartex" xmlns:mc="http://schemas.openxmlformats.org/markup-compatibility/2006" xmlns:aink="http://schemas.microsoft.com/office/drawing/2016/ink" xmlns:am3d="http://schemas.microsoft.com/office/drawing/2017/model3d" xmlns:o="urn:schemas-microsoft-com:office:office" xmlns:r="http://schemas.openxmlformats.org/officeDocument/2006/relationships" xmlns:m="http://schemas.openxmlformats.org/officeDocument/2006/math" xmlns:v="urn:schemas-microsoft-com:vml" xmlns:wp14="http://schemas.microsoft.com/office/word/2010/wordprocessingDrawing" xmlns:wp="http://schemas.openxmlformats.org/drawingml/2006/wordprocessingDrawing" xmlns:w10="urn:schemas-microsoft-com:office:word" xmlns:w="http://schemas.openxmlformats.org/wordprocessingml/2006/main" xmlns:w14="http://schemas.microsoft.com/office/word/2010/wordml" xmlns:w15="http://schemas.microsoft.com/office/word/2012/wordml" xmlns:w16cid="http://schemas.microsoft.com/office/word/2016/wordml/cid" xmlns:w16se="http://schemas.microsoft.com/office/word/2015/wordml/symex" xmlns:wpg="http://schemas.microsoft.com/office/word/2010/wordprocessingGroup" xmlns:wpi="http://schemas.microsoft.com/office/word/2010/wordprocessingInk" xmlns:wne="http://schemas.microsoft.com/office/word/2006/wordml" xmlns:wps="http://schemas.microsoft.com/office/word/2010/wordprocessingShape" mc:Ignorable="w14 w15 w16se w16cid wp14">
   <w:abstractNum w:abstractNumId="0" w15:restartNumberingAfterBreak="0">
     <w:nsid w:val="12031FEE"/>
     <w:multiLevelType w:val="hybridMultilevel"/>
@@ -7715,7 +7721,7 @@
 </file>
 
 <file path=word/people.xml><?xml version="1.0" encoding="utf-8"?>
-<w15:people xmlns:wpc="http://schemas.microsoft.com/office/word/2010/wordprocessingCanvas" xmlns:cx="http://schemas.microsoft.com/office/drawing/2014/chartex" xmlns:cx1="http://schemas.microsoft.com/office/drawing/2015/9/8/chartex" xmlns:cx2="http://schemas.microsoft.com/office/drawing/2015/10/21/chartex" xmlns:cx3="http://schemas.microsoft.com/office/drawing/2016/5/9/chartex" xmlns:cx4="http://schemas.microsoft.com/office/drawing/2016/5/10/chartex" xmlns:cx5="http://schemas.microsoft.com/office/drawing/2016/5/11/chartex" xmlns:cx6="http://schemas.microsoft.com/office/drawing/2016/5/12/chartex" xmlns:cx7="http://schemas.microsoft.com/office/drawing/2016/5/13/chartex" xmlns:cx8="http://schemas.microsoft.com/office/drawing/2016/5/14/chartex" xmlns:mc="http://schemas.openxmlformats.org/markup-compatibility/2006" xmlns:aink="http://schemas.microsoft.com/office/drawing/2016/ink" xmlns:am3d="http://schemas.microsoft.com/office/drawing/2017/model3d" xmlns:o="urn:schemas-microsoft-com:office:office" xmlns:r="http://schemas.openxmlformats.org/officeDocument/2006/relationships" xmlns:m="http://schemas.openxmlformats.org/officeDocument/2006/math" xmlns:v="urn:schemas-microsoft-com:vml" xmlns:wp14="http://schemas.microsoft.com/office/word/2010/wordprocessingDrawing" xmlns:wp="http://schemas.openxmlformats.org/drawingml/2006/wordprocessingDrawing" xmlns:w10="urn:schemas-microsoft-com:office:word" xmlns:w="http://schemas.openxmlformats.org/wordprocessingml/2006/main" xmlns:w14="http://schemas.microsoft.com/office/word/2010/wordml" xmlns:w15="http://schemas.microsoft.com/office/word/2012/wordml" xmlns:w16se="http://schemas.microsoft.com/office/word/2015/wordml/symex" xmlns:wpg="http://schemas.microsoft.com/office/word/2010/wordprocessingGroup" xmlns:wpi="http://schemas.microsoft.com/office/word/2010/wordprocessingInk" xmlns:wne="http://schemas.microsoft.com/office/word/2006/wordml" xmlns:wps="http://schemas.microsoft.com/office/word/2010/wordprocessingShape" mc:Ignorable="w14 w15 w16se wp14">
+<w15:people xmlns:wpc="http://schemas.microsoft.com/office/word/2010/wordprocessingCanvas" xmlns:cx="http://schemas.microsoft.com/office/drawing/2014/chartex" xmlns:cx1="http://schemas.microsoft.com/office/drawing/2015/9/8/chartex" xmlns:cx2="http://schemas.microsoft.com/office/drawing/2015/10/21/chartex" xmlns:cx3="http://schemas.microsoft.com/office/drawing/2016/5/9/chartex" xmlns:cx4="http://schemas.microsoft.com/office/drawing/2016/5/10/chartex" xmlns:cx5="http://schemas.microsoft.com/office/drawing/2016/5/11/chartex" xmlns:cx6="http://schemas.microsoft.com/office/drawing/2016/5/12/chartex" xmlns:cx7="http://schemas.microsoft.com/office/drawing/2016/5/13/chartex" xmlns:cx8="http://schemas.microsoft.com/office/drawing/2016/5/14/chartex" xmlns:mc="http://schemas.openxmlformats.org/markup-compatibility/2006" xmlns:aink="http://schemas.microsoft.com/office/drawing/2016/ink" xmlns:am3d="http://schemas.microsoft.com/office/drawing/2017/model3d" xmlns:o="urn:schemas-microsoft-com:office:office" xmlns:r="http://schemas.openxmlformats.org/officeDocument/2006/relationships" xmlns:m="http://schemas.openxmlformats.org/officeDocument/2006/math" xmlns:v="urn:schemas-microsoft-com:vml" xmlns:wp14="http://schemas.microsoft.com/office/word/2010/wordprocessingDrawing" xmlns:wp="http://schemas.openxmlformats.org/drawingml/2006/wordprocessingDrawing" xmlns:w10="urn:schemas-microsoft-com:office:word" xmlns:w="http://schemas.openxmlformats.org/wordprocessingml/2006/main" xmlns:w14="http://schemas.microsoft.com/office/word/2010/wordml" xmlns:w15="http://schemas.microsoft.com/office/word/2012/wordml" xmlns:w16cid="http://schemas.microsoft.com/office/word/2016/wordml/cid" xmlns:w16se="http://schemas.microsoft.com/office/word/2015/wordml/symex" xmlns:wpg="http://schemas.microsoft.com/office/word/2010/wordprocessingGroup" xmlns:wpi="http://schemas.microsoft.com/office/word/2010/wordprocessingInk" xmlns:wne="http://schemas.microsoft.com/office/word/2006/wordml" xmlns:wps="http://schemas.microsoft.com/office/word/2010/wordprocessingShape" mc:Ignorable="w14 w15 w16se w16cid wp14">
   <w15:person w15:author="ASUS">
     <w15:presenceInfo w15:providerId="None" w15:userId="ASUS"/>
   </w15:person>
@@ -7723,7 +7729,7 @@
 </file>
 
 <file path=word/styles.xml><?xml version="1.0" encoding="utf-8"?>
-<w:styles xmlns:mc="http://schemas.openxmlformats.org/markup-compatibility/2006" xmlns:r="http://schemas.openxmlformats.org/officeDocument/2006/relationships" xmlns:w="http://schemas.openxmlformats.org/wordprocessingml/2006/main" xmlns:w14="http://schemas.microsoft.com/office/word/2010/wordml" xmlns:w15="http://schemas.microsoft.com/office/word/2012/wordml" xmlns:w16se="http://schemas.microsoft.com/office/word/2015/wordml/symex" mc:Ignorable="w14 w15 w16se">
+<w:styles xmlns:mc="http://schemas.openxmlformats.org/markup-compatibility/2006" xmlns:r="http://schemas.openxmlformats.org/officeDocument/2006/relationships" xmlns:w="http://schemas.openxmlformats.org/wordprocessingml/2006/main" xmlns:w14="http://schemas.microsoft.com/office/word/2010/wordml" xmlns:w15="http://schemas.microsoft.com/office/word/2012/wordml" xmlns:w16cid="http://schemas.microsoft.com/office/word/2016/wordml/cid" xmlns:w16se="http://schemas.microsoft.com/office/word/2015/wordml/symex" mc:Ignorable="w14 w15 w16se w16cid">
   <w:docDefaults>
     <w:rPrDefault>
       <w:rPr>
@@ -8120,11 +8126,11 @@
     <w:name w:val="Normal"/>
     <w:qFormat/>
   </w:style>
-  <w:style w:type="paragraph" w:styleId="Heading1">
+  <w:style w:type="paragraph" w:styleId="Ttulo1">
     <w:name w:val="heading 1"/>
     <w:basedOn w:val="Normal"/>
     <w:next w:val="Normal"/>
-    <w:link w:val="Heading1Char"/>
+    <w:link w:val="Ttulo1Car"/>
     <w:uiPriority w:val="9"/>
     <w:qFormat/>
     <w:rsid w:val="00035548"/>
@@ -8141,11 +8147,11 @@
       <w:szCs w:val="32"/>
     </w:rPr>
   </w:style>
-  <w:style w:type="paragraph" w:styleId="Heading2">
+  <w:style w:type="paragraph" w:styleId="Ttulo2">
     <w:name w:val="heading 2"/>
     <w:basedOn w:val="Normal"/>
     <w:next w:val="Normal"/>
-    <w:link w:val="Heading2Char"/>
+    <w:link w:val="Ttulo2Car"/>
     <w:uiPriority w:val="9"/>
     <w:unhideWhenUsed/>
     <w:qFormat/>
@@ -8163,11 +8169,11 @@
       <w:szCs w:val="26"/>
     </w:rPr>
   </w:style>
-  <w:style w:type="paragraph" w:styleId="Heading3">
+  <w:style w:type="paragraph" w:styleId="Ttulo3">
     <w:name w:val="heading 3"/>
     <w:basedOn w:val="Normal"/>
     <w:next w:val="Normal"/>
-    <w:link w:val="Heading3Char"/>
+    <w:link w:val="Ttulo3Car"/>
     <w:uiPriority w:val="9"/>
     <w:semiHidden/>
     <w:unhideWhenUsed/>
@@ -8186,13 +8192,13 @@
       <w:szCs w:val="24"/>
     </w:rPr>
   </w:style>
-  <w:style w:type="character" w:default="1" w:styleId="DefaultParagraphFont">
+  <w:style w:type="character" w:default="1" w:styleId="Fuentedeprrafopredeter">
     <w:name w:val="Default Paragraph Font"/>
     <w:uiPriority w:val="1"/>
     <w:semiHidden/>
     <w:unhideWhenUsed/>
   </w:style>
-  <w:style w:type="table" w:default="1" w:styleId="TableNormal">
+  <w:style w:type="table" w:default="1" w:styleId="Tablanormal">
     <w:name w:val="Normal Table"/>
     <w:uiPriority w:val="99"/>
     <w:semiHidden/>
@@ -8207,16 +8213,16 @@
       </w:tblCellMar>
     </w:tblPr>
   </w:style>
-  <w:style w:type="numbering" w:default="1" w:styleId="NoList">
+  <w:style w:type="numbering" w:default="1" w:styleId="Sinlista">
     <w:name w:val="No List"/>
     <w:uiPriority w:val="99"/>
     <w:semiHidden/>
     <w:unhideWhenUsed/>
   </w:style>
-  <w:style w:type="character" w:customStyle="1" w:styleId="Heading1Char">
-    <w:name w:val="Heading 1 Char"/>
-    <w:basedOn w:val="DefaultParagraphFont"/>
-    <w:link w:val="Heading1"/>
+  <w:style w:type="character" w:customStyle="1" w:styleId="Ttulo1Car">
+    <w:name w:val="Título 1 Car"/>
+    <w:basedOn w:val="Fuentedeprrafopredeter"/>
+    <w:link w:val="Ttulo1"/>
     <w:uiPriority w:val="9"/>
     <w:rsid w:val="00035548"/>
     <w:rPr>
@@ -8226,9 +8232,9 @@
       <w:szCs w:val="32"/>
     </w:rPr>
   </w:style>
-  <w:style w:type="paragraph" w:styleId="TOCHeading">
+  <w:style w:type="paragraph" w:styleId="TtuloTDC">
     <w:name w:val="TOC Heading"/>
-    <w:basedOn w:val="Heading1"/>
+    <w:basedOn w:val="Ttulo1"/>
     <w:next w:val="Normal"/>
     <w:uiPriority w:val="39"/>
     <w:unhideWhenUsed/>
@@ -8241,11 +8247,11 @@
       <w:lang w:eastAsia="es-MX"/>
     </w:rPr>
   </w:style>
-  <w:style w:type="paragraph" w:styleId="Title">
+  <w:style w:type="paragraph" w:styleId="Ttulo">
     <w:name w:val="Title"/>
     <w:basedOn w:val="Normal"/>
     <w:next w:val="Normal"/>
-    <w:link w:val="TitleChar"/>
+    <w:link w:val="TtuloCar"/>
     <w:uiPriority w:val="10"/>
     <w:qFormat/>
     <w:rsid w:val="00F17B9E"/>
@@ -8261,10 +8267,10 @@
       <w:szCs w:val="56"/>
     </w:rPr>
   </w:style>
-  <w:style w:type="character" w:customStyle="1" w:styleId="TitleChar">
-    <w:name w:val="Title Char"/>
-    <w:basedOn w:val="DefaultParagraphFont"/>
-    <w:link w:val="Title"/>
+  <w:style w:type="character" w:customStyle="1" w:styleId="TtuloCar">
+    <w:name w:val="Título Car"/>
+    <w:basedOn w:val="Fuentedeprrafopredeter"/>
+    <w:link w:val="Ttulo"/>
     <w:uiPriority w:val="10"/>
     <w:rsid w:val="00F17B9E"/>
     <w:rPr>
@@ -8275,7 +8281,7 @@
       <w:szCs w:val="56"/>
     </w:rPr>
   </w:style>
-  <w:style w:type="paragraph" w:styleId="ListParagraph">
+  <w:style w:type="paragraph" w:styleId="Prrafodelista">
     <w:name w:val="List Paragraph"/>
     <w:basedOn w:val="Normal"/>
     <w:uiPriority w:val="34"/>
@@ -8286,10 +8292,10 @@
       <w:contextualSpacing/>
     </w:pPr>
   </w:style>
-  <w:style w:type="character" w:customStyle="1" w:styleId="Heading2Char">
-    <w:name w:val="Heading 2 Char"/>
-    <w:basedOn w:val="DefaultParagraphFont"/>
-    <w:link w:val="Heading2"/>
+  <w:style w:type="character" w:customStyle="1" w:styleId="Ttulo2Car">
+    <w:name w:val="Título 2 Car"/>
+    <w:basedOn w:val="Fuentedeprrafopredeter"/>
+    <w:link w:val="Ttulo2"/>
     <w:uiPriority w:val="9"/>
     <w:rsid w:val="00F17B9E"/>
     <w:rPr>
@@ -8299,7 +8305,7 @@
       <w:szCs w:val="26"/>
     </w:rPr>
   </w:style>
-  <w:style w:type="paragraph" w:styleId="TOC2">
+  <w:style w:type="paragraph" w:styleId="TDC2">
     <w:name w:val="toc 2"/>
     <w:basedOn w:val="Normal"/>
     <w:next w:val="Normal"/>
@@ -8312,9 +8318,9 @@
       <w:ind w:left="220"/>
     </w:pPr>
   </w:style>
-  <w:style w:type="character" w:styleId="Hyperlink">
+  <w:style w:type="character" w:styleId="Hipervnculo">
     <w:name w:val="Hyperlink"/>
-    <w:basedOn w:val="DefaultParagraphFont"/>
+    <w:basedOn w:val="Fuentedeprrafopredeter"/>
     <w:uiPriority w:val="99"/>
     <w:unhideWhenUsed/>
     <w:rsid w:val="00F17B9E"/>
@@ -8358,7 +8364,7 @@
   </w:style>
   <w:style w:type="character" w:customStyle="1" w:styleId="apple-converted-space">
     <w:name w:val="apple-converted-space"/>
-    <w:basedOn w:val="DefaultParagraphFont"/>
+    <w:basedOn w:val="Fuentedeprrafopredeter"/>
     <w:rsid w:val="00F22188"/>
   </w:style>
   <w:style w:type="paragraph" w:customStyle="1" w:styleId="cita">
@@ -8399,9 +8405,9 @@
       <w:szCs w:val="17"/>
     </w:rPr>
   </w:style>
-  <w:style w:type="character" w:styleId="Emphasis">
+  <w:style w:type="character" w:styleId="nfasis">
     <w:name w:val="Emphasis"/>
-    <w:basedOn w:val="DefaultParagraphFont"/>
+    <w:basedOn w:val="Fuentedeprrafopredeter"/>
     <w:uiPriority w:val="20"/>
     <w:qFormat/>
     <w:rsid w:val="008A5D5B"/>
@@ -8410,10 +8416,10 @@
       <w:iCs/>
     </w:rPr>
   </w:style>
-  <w:style w:type="paragraph" w:styleId="Header">
+  <w:style w:type="paragraph" w:styleId="Encabezado">
     <w:name w:val="header"/>
     <w:basedOn w:val="Normal"/>
-    <w:link w:val="HeaderChar"/>
+    <w:link w:val="EncabezadoCar"/>
     <w:uiPriority w:val="99"/>
     <w:unhideWhenUsed/>
     <w:rsid w:val="001F1D95"/>
@@ -8425,17 +8431,17 @@
       <w:spacing w:after="0" w:line="240" w:lineRule="auto"/>
     </w:pPr>
   </w:style>
-  <w:style w:type="character" w:customStyle="1" w:styleId="HeaderChar">
-    <w:name w:val="Header Char"/>
-    <w:basedOn w:val="DefaultParagraphFont"/>
-    <w:link w:val="Header"/>
+  <w:style w:type="character" w:customStyle="1" w:styleId="EncabezadoCar">
+    <w:name w:val="Encabezado Car"/>
+    <w:basedOn w:val="Fuentedeprrafopredeter"/>
+    <w:link w:val="Encabezado"/>
     <w:uiPriority w:val="99"/>
     <w:rsid w:val="001F1D95"/>
   </w:style>
-  <w:style w:type="paragraph" w:styleId="Footer">
+  <w:style w:type="paragraph" w:styleId="Piedepgina">
     <w:name w:val="footer"/>
     <w:basedOn w:val="Normal"/>
-    <w:link w:val="FooterChar"/>
+    <w:link w:val="PiedepginaCar"/>
     <w:uiPriority w:val="99"/>
     <w:unhideWhenUsed/>
     <w:rsid w:val="001F1D95"/>
@@ -8447,17 +8453,17 @@
       <w:spacing w:after="0" w:line="240" w:lineRule="auto"/>
     </w:pPr>
   </w:style>
-  <w:style w:type="character" w:customStyle="1" w:styleId="FooterChar">
-    <w:name w:val="Footer Char"/>
-    <w:basedOn w:val="DefaultParagraphFont"/>
-    <w:link w:val="Footer"/>
+  <w:style w:type="character" w:customStyle="1" w:styleId="PiedepginaCar">
+    <w:name w:val="Pie de página Car"/>
+    <w:basedOn w:val="Fuentedeprrafopredeter"/>
+    <w:link w:val="Piedepgina"/>
     <w:uiPriority w:val="99"/>
     <w:rsid w:val="001F1D95"/>
   </w:style>
-  <w:style w:type="character" w:customStyle="1" w:styleId="Heading3Char">
-    <w:name w:val="Heading 3 Char"/>
-    <w:basedOn w:val="DefaultParagraphFont"/>
-    <w:link w:val="Heading3"/>
+  <w:style w:type="character" w:customStyle="1" w:styleId="Ttulo3Car">
+    <w:name w:val="Título 3 Car"/>
+    <w:basedOn w:val="Fuentedeprrafopredeter"/>
+    <w:link w:val="Ttulo3"/>
     <w:uiPriority w:val="9"/>
     <w:semiHidden/>
     <w:rsid w:val="005402E7"/>
@@ -8468,9 +8474,9 @@
       <w:szCs w:val="24"/>
     </w:rPr>
   </w:style>
-  <w:style w:type="table" w:styleId="TableGrid">
+  <w:style w:type="table" w:styleId="Tablaconcuadrcula">
     <w:name w:val="Table Grid"/>
-    <w:basedOn w:val="TableNormal"/>
+    <w:basedOn w:val="Tablanormal"/>
     <w:uiPriority w:val="39"/>
     <w:rsid w:val="00E14162"/>
     <w:pPr>
@@ -8487,9 +8493,9 @@
       </w:tblBorders>
     </w:tblPr>
   </w:style>
-  <w:style w:type="character" w:styleId="CommentReference">
+  <w:style w:type="character" w:styleId="Refdecomentario">
     <w:name w:val="annotation reference"/>
-    <w:basedOn w:val="DefaultParagraphFont"/>
+    <w:basedOn w:val="Fuentedeprrafopredeter"/>
     <w:uiPriority w:val="99"/>
     <w:semiHidden/>
     <w:unhideWhenUsed/>
@@ -8499,10 +8505,10 @@
       <w:szCs w:val="16"/>
     </w:rPr>
   </w:style>
-  <w:style w:type="paragraph" w:styleId="CommentText">
+  <w:style w:type="paragraph" w:styleId="Textocomentario">
     <w:name w:val="annotation text"/>
     <w:basedOn w:val="Normal"/>
-    <w:link w:val="CommentTextChar"/>
+    <w:link w:val="TextocomentarioCar"/>
     <w:uiPriority w:val="99"/>
     <w:semiHidden/>
     <w:unhideWhenUsed/>
@@ -8515,10 +8521,10 @@
       <w:szCs w:val="20"/>
     </w:rPr>
   </w:style>
-  <w:style w:type="character" w:customStyle="1" w:styleId="CommentTextChar">
-    <w:name w:val="Comment Text Char"/>
-    <w:basedOn w:val="DefaultParagraphFont"/>
-    <w:link w:val="CommentText"/>
+  <w:style w:type="character" w:customStyle="1" w:styleId="TextocomentarioCar">
+    <w:name w:val="Texto comentario Car"/>
+    <w:basedOn w:val="Fuentedeprrafopredeter"/>
+    <w:link w:val="Textocomentario"/>
     <w:uiPriority w:val="99"/>
     <w:semiHidden/>
     <w:rsid w:val="0093468B"/>
@@ -8527,11 +8533,11 @@
       <w:szCs w:val="20"/>
     </w:rPr>
   </w:style>
-  <w:style w:type="paragraph" w:styleId="CommentSubject">
+  <w:style w:type="paragraph" w:styleId="Asuntodelcomentario">
     <w:name w:val="annotation subject"/>
-    <w:basedOn w:val="CommentText"/>
-    <w:next w:val="CommentText"/>
-    <w:link w:val="CommentSubjectChar"/>
+    <w:basedOn w:val="Textocomentario"/>
+    <w:next w:val="Textocomentario"/>
+    <w:link w:val="AsuntodelcomentarioCar"/>
     <w:uiPriority w:val="99"/>
     <w:semiHidden/>
     <w:unhideWhenUsed/>
@@ -8541,10 +8547,10 @@
       <w:bCs/>
     </w:rPr>
   </w:style>
-  <w:style w:type="character" w:customStyle="1" w:styleId="CommentSubjectChar">
-    <w:name w:val="Comment Subject Char"/>
-    <w:basedOn w:val="CommentTextChar"/>
-    <w:link w:val="CommentSubject"/>
+  <w:style w:type="character" w:customStyle="1" w:styleId="AsuntodelcomentarioCar">
+    <w:name w:val="Asunto del comentario Car"/>
+    <w:basedOn w:val="TextocomentarioCar"/>
+    <w:link w:val="Asuntodelcomentario"/>
     <w:uiPriority w:val="99"/>
     <w:semiHidden/>
     <w:rsid w:val="0093468B"/>
@@ -8555,10 +8561,10 @@
       <w:szCs w:val="20"/>
     </w:rPr>
   </w:style>
-  <w:style w:type="paragraph" w:styleId="BalloonText">
+  <w:style w:type="paragraph" w:styleId="Textodeglobo">
     <w:name w:val="Balloon Text"/>
     <w:basedOn w:val="Normal"/>
-    <w:link w:val="BalloonTextChar"/>
+    <w:link w:val="TextodegloboCar"/>
     <w:uiPriority w:val="99"/>
     <w:semiHidden/>
     <w:unhideWhenUsed/>
@@ -8572,10 +8578,10 @@
       <w:szCs w:val="18"/>
     </w:rPr>
   </w:style>
-  <w:style w:type="character" w:customStyle="1" w:styleId="BalloonTextChar">
-    <w:name w:val="Balloon Text Char"/>
-    <w:basedOn w:val="DefaultParagraphFont"/>
-    <w:link w:val="BalloonText"/>
+  <w:style w:type="character" w:customStyle="1" w:styleId="TextodegloboCar">
+    <w:name w:val="Texto de globo Car"/>
+    <w:basedOn w:val="Fuentedeprrafopredeter"/>
+    <w:link w:val="Textodeglobo"/>
     <w:uiPriority w:val="99"/>
     <w:semiHidden/>
     <w:rsid w:val="0093468B"/>
@@ -8854,7 +8860,7 @@
 </file>
 
 <file path=customXml/itemProps1.xml><?xml version="1.0" encoding="utf-8"?>
-<ds:datastoreItem xmlns:ds="http://schemas.openxmlformats.org/officeDocument/2006/customXml" ds:itemID="{B1318F04-FF1A-4D13-AFF2-903B8804EE07}">
+<ds:datastoreItem xmlns:ds="http://schemas.openxmlformats.org/officeDocument/2006/customXml" ds:itemID="{CE114F19-0B67-47EC-A605-F806EE555E27}">
   <ds:schemaRefs>
     <ds:schemaRef ds:uri="http://schemas.openxmlformats.org/officeDocument/2006/bibliography"/>
   </ds:schemaRefs>

</xml_diff>

<commit_message>
Nueva modifcacion por Fanny
Para ver ejemplo de branches
</commit_message>
<xml_diff>
--- a/Proyecto_tesis_entregable2.docx
+++ b/Proyecto_tesis_entregable2.docx
@@ -145,6 +145,7 @@
           <w:rFonts w:ascii="Arial" w:hAnsi="Arial" w:cs="Arial"/>
           <w:sz w:val="28"/>
           <w:szCs w:val="28"/>
+          <w:highlight w:val="green"/>
         </w:rPr>
       </w:pPr>
       <w:r>
@@ -152,6 +153,7 @@
           <w:rFonts w:ascii="Arial" w:hAnsi="Arial" w:cs="Arial"/>
           <w:sz w:val="28"/>
           <w:szCs w:val="28"/>
+          <w:highlight w:val="green"/>
         </w:rPr>
         <w:t>MENCION EN INGENIERIA DE SOFTWARE</w:t>
       </w:r>
@@ -169,31 +171,17 @@
         <w:rPr>
           <w:rFonts w:ascii="Arial" w:hAnsi="Arial" w:cs="Arial"/>
           <w:b/>
-        </w:rPr>
-        <w:t>TEMA</w:t>
+          <w:highlight w:val="green"/>
+        </w:rPr>
+        <w:t xml:space="preserve">TEMA: </w:t>
       </w:r>
       <w:r>
         <w:rPr>
           <w:rFonts w:ascii="Arial" w:hAnsi="Arial" w:cs="Arial"/>
           <w:b/>
-        </w:rPr>
-        <w:t xml:space="preserve">: </w:t>
-      </w:r>
-      <w:proofErr w:type="spellStart"/>
-      <w:r>
-        <w:rPr>
-          <w:rFonts w:ascii="Arial" w:hAnsi="Arial" w:cs="Arial"/>
-          <w:b/>
-        </w:rPr>
-        <w:t>EsTEtena</w:t>
-      </w:r>
-      <w:proofErr w:type="spellEnd"/>
-      <w:r>
-        <w:rPr>
-          <w:rFonts w:ascii="Arial" w:hAnsi="Arial" w:cs="Arial"/>
-          <w:b/>
-        </w:rPr>
-        <w:t xml:space="preserve"> fue cambiado</w:t>
+          <w:highlight w:val="green"/>
+        </w:rPr>
+        <w:t>El tema será cambiado por fines academicos</w:t>
       </w:r>
     </w:p>
     <w:p>
@@ -252,6 +240,8 @@
         </w:rPr>
         <w:t>CLAUDIA ZAPATA DEL RÍO</w:t>
       </w:r>
+      <w:bookmarkStart w:id="0" w:name="_GoBack"/>
+      <w:bookmarkEnd w:id="0"/>
     </w:p>
     <w:p>
       <w:pPr>
@@ -1236,11 +1226,11 @@
           <w:numId w:val="3"/>
         </w:numPr>
       </w:pPr>
-      <w:bookmarkStart w:id="0" w:name="_Toc477979236"/>
+      <w:bookmarkStart w:id="1" w:name="_Toc477979236"/>
       <w:r>
         <w:t>INTRODUCCION</w:t>
       </w:r>
-      <w:bookmarkEnd w:id="0"/>
+      <w:bookmarkEnd w:id="1"/>
     </w:p>
     <w:p>
       <w:r>
@@ -1251,8 +1241,6 @@
       </w:r>
     </w:p>
     <w:p>
-      <w:bookmarkStart w:id="1" w:name="_GoBack"/>
-      <w:bookmarkEnd w:id="1"/>
       <w:r>
         <w:rPr>
           <w:highlight w:val="green"/>
@@ -1827,70 +1815,14 @@
         <w:rPr>
           <w:rFonts w:ascii="Arial" w:hAnsi="Arial" w:cs="Arial"/>
         </w:rPr>
-        <w:t xml:space="preserve">, los estándares de W3C-WAI (Web </w:t>
-      </w:r>
-      <w:proofErr w:type="spellStart"/>
-      <w:r>
-        <w:rPr>
-          <w:rFonts w:ascii="Arial" w:hAnsi="Arial" w:cs="Arial"/>
-        </w:rPr>
-        <w:t>Accesibility</w:t>
-      </w:r>
-      <w:proofErr w:type="spellEnd"/>
-      <w:r>
-        <w:rPr>
-          <w:rFonts w:ascii="Arial" w:hAnsi="Arial" w:cs="Arial"/>
-        </w:rPr>
-        <w:t xml:space="preserve"> </w:t>
-      </w:r>
-      <w:proofErr w:type="spellStart"/>
-      <w:r>
-        <w:rPr>
-          <w:rFonts w:ascii="Arial" w:hAnsi="Arial" w:cs="Arial"/>
-        </w:rPr>
-        <w:t>Initiati</w:t>
+        <w:t>, los estándares de W3C-WAI (Web Accesibility Initiati</w:t>
       </w:r>
       <w:r>
         <w:rPr>
           <w:rFonts w:ascii="Arial" w:hAnsi="Arial" w:cs="Arial"/>
         </w:rPr>
         <w:softHyphen/>
-        <w:t>ve</w:t>
-      </w:r>
-      <w:proofErr w:type="spellEnd"/>
-      <w:r>
-        <w:rPr>
-          <w:rFonts w:ascii="Arial" w:hAnsi="Arial" w:cs="Arial"/>
-        </w:rPr>
-        <w:t xml:space="preserve"> del </w:t>
-      </w:r>
-      <w:proofErr w:type="spellStart"/>
-      <w:r>
-        <w:rPr>
-          <w:rFonts w:ascii="Arial" w:hAnsi="Arial" w:cs="Arial"/>
-        </w:rPr>
-        <w:t>World</w:t>
-      </w:r>
-      <w:proofErr w:type="spellEnd"/>
-      <w:r>
-        <w:rPr>
-          <w:rFonts w:ascii="Arial" w:hAnsi="Arial" w:cs="Arial"/>
-        </w:rPr>
-        <w:t xml:space="preserve"> Wide Web </w:t>
-      </w:r>
-      <w:proofErr w:type="spellStart"/>
-      <w:r>
-        <w:rPr>
-          <w:rFonts w:ascii="Arial" w:hAnsi="Arial" w:cs="Arial"/>
-        </w:rPr>
-        <w:t>Consortium</w:t>
-      </w:r>
-      <w:proofErr w:type="spellEnd"/>
-      <w:r>
-        <w:rPr>
-          <w:rFonts w:ascii="Arial" w:hAnsi="Arial" w:cs="Arial"/>
-        </w:rPr>
-        <w:t>) son los más importantes en el ámbito de la accesibilidad web, y todos son de acceso gratuito en la Web, disponibles para descarga directa</w:t>
+        <w:t>ve del World Wide Web Consortium) son los más importantes en el ámbito de la accesibilidad web, y todos son de acceso gratuito en la Web, disponibles para descarga directa</w:t>
       </w:r>
       <w:r>
         <w:rPr>
@@ -1935,27 +1867,13 @@
         <w:rPr>
           <w:rFonts w:ascii="Arial" w:hAnsi="Arial" w:cs="Arial"/>
         </w:rPr>
-        <w:t xml:space="preserve">or eso que mediante este </w:t>
-      </w:r>
-      <w:proofErr w:type="gramStart"/>
-      <w:r>
-        <w:rPr>
-          <w:rFonts w:ascii="Arial" w:hAnsi="Arial" w:cs="Arial"/>
-        </w:rPr>
-        <w:t xml:space="preserve">trabajo </w:t>
-      </w:r>
-      <w:r>
-        <w:rPr>
-          <w:rFonts w:ascii="Arial" w:hAnsi="Arial" w:cs="Arial"/>
-        </w:rPr>
-        <w:t>,</w:t>
-      </w:r>
-      <w:proofErr w:type="gramEnd"/>
-      <w:r>
-        <w:rPr>
-          <w:rFonts w:ascii="Arial" w:hAnsi="Arial" w:cs="Arial"/>
-        </w:rPr>
-        <w:t xml:space="preserve"> </w:t>
+        <w:t xml:space="preserve">or eso que mediante este trabajo </w:t>
+      </w:r>
+      <w:r>
+        <w:rPr>
+          <w:rFonts w:ascii="Arial" w:hAnsi="Arial" w:cs="Arial"/>
+        </w:rPr>
+        <w:t xml:space="preserve">, </w:t>
       </w:r>
       <w:r>
         <w:rPr>
@@ -2379,21 +2297,13 @@
         <w:t>los estándares</w:t>
       </w:r>
       <w:r>
-        <w:t xml:space="preserve"> de accesibilidad de la W3</w:t>
-      </w:r>
-      <w:proofErr w:type="gramStart"/>
-      <w:r>
-        <w:t>C</w:t>
+        <w:t xml:space="preserve"> de accesibilidad de la W3C</w:t>
       </w:r>
       <w:r>
         <w:t xml:space="preserve"> </w:t>
       </w:r>
       <w:r>
-        <w:t>,</w:t>
-      </w:r>
-      <w:proofErr w:type="gramEnd"/>
-      <w:r>
-        <w:t xml:space="preserve"> </w:t>
+        <w:t xml:space="preserve">, </w:t>
       </w:r>
       <w:r>
         <w:t>lo cual permitirá enfocar su uso en el adulto mayor.</w:t>
@@ -2669,13 +2579,8 @@
             <w:r>
               <w:t xml:space="preserve">Las páginas web de salud del Perú son fáciles de </w:t>
             </w:r>
-            <w:proofErr w:type="spellStart"/>
-            <w:r>
-              <w:t>accesibilizar</w:t>
-            </w:r>
-            <w:proofErr w:type="spellEnd"/>
-            <w:r>
-              <w:t xml:space="preserve"> para el adulto mayor</w:t>
+            <w:r>
+              <w:t>accesibilizar para el adulto mayor</w:t>
             </w:r>
           </w:p>
         </w:tc>
@@ -2708,13 +2613,8 @@
             <w:r>
               <w:t xml:space="preserve">son fáciles de </w:t>
             </w:r>
-            <w:proofErr w:type="spellStart"/>
-            <w:r>
-              <w:t>accesibilizar</w:t>
-            </w:r>
-            <w:proofErr w:type="spellEnd"/>
-            <w:r>
-              <w:t xml:space="preserve"> para el adulto mayor</w:t>
+            <w:r>
+              <w:t>accesibilizar para el adulto mayor</w:t>
             </w:r>
           </w:p>
         </w:tc>
@@ -2949,7 +2849,6 @@
                 <w:lang w:eastAsia="es-MX"/>
               </w:rPr>
             </w:pPr>
-            <w:proofErr w:type="spellStart"/>
             <w:r>
               <w:rPr>
                 <w:rFonts w:ascii="Arial" w:eastAsia="Times New Roman" w:hAnsi="Arial" w:cs="Arial"/>
@@ -2962,7 +2861,6 @@
               </w:rPr>
               <w:t>website</w:t>
             </w:r>
-            <w:proofErr w:type="spellEnd"/>
           </w:p>
         </w:tc>
         <w:tc>
@@ -2990,7 +2888,6 @@
                 <w:lang w:eastAsia="es-MX"/>
               </w:rPr>
             </w:pPr>
-            <w:proofErr w:type="spellStart"/>
             <w:r>
               <w:rPr>
                 <w:rFonts w:ascii="Calibri" w:eastAsia="Times New Roman" w:hAnsi="Calibri" w:cs="Calibri"/>
@@ -2999,10 +2896,27 @@
                 <w:color w:val="000000"/>
                 <w:lang w:eastAsia="es-MX"/>
               </w:rPr>
-              <w:t>Clinicas</w:t>
-            </w:r>
-            <w:proofErr w:type="spellEnd"/>
-            <w:r>
+              <w:t>Clinicas privadas</w:t>
+            </w:r>
+          </w:p>
+        </w:tc>
+        <w:tc>
+          <w:tcPr>
+            <w:tcW w:w="2898" w:type="dxa"/>
+            <w:tcBorders>
+              <w:top w:val="single" w:sz="4" w:space="0" w:color="auto"/>
+              <w:left w:val="nil"/>
+              <w:bottom w:val="nil"/>
+              <w:right w:val="single" w:sz="4" w:space="0" w:color="auto"/>
+            </w:tcBorders>
+            <w:shd w:val="clear" w:color="000000" w:fill="A9D08E"/>
+            <w:noWrap/>
+            <w:vAlign w:val="bottom"/>
+            <w:hideMark/>
+          </w:tcPr>
+          <w:p>
+            <w:pPr>
+              <w:spacing w:after="0" w:line="240" w:lineRule="auto"/>
               <w:rPr>
                 <w:rFonts w:ascii="Calibri" w:eastAsia="Times New Roman" w:hAnsi="Calibri" w:cs="Calibri"/>
                 <w:b/>
@@ -3010,27 +2924,8 @@
                 <w:color w:val="000000"/>
                 <w:lang w:eastAsia="es-MX"/>
               </w:rPr>
-              <w:t xml:space="preserve"> privadas</w:t>
-            </w:r>
-          </w:p>
-        </w:tc>
-        <w:tc>
-          <w:tcPr>
-            <w:tcW w:w="2898" w:type="dxa"/>
-            <w:tcBorders>
-              <w:top w:val="single" w:sz="4" w:space="0" w:color="auto"/>
-              <w:left w:val="nil"/>
-              <w:bottom w:val="nil"/>
-              <w:right w:val="single" w:sz="4" w:space="0" w:color="auto"/>
-            </w:tcBorders>
-            <w:shd w:val="clear" w:color="000000" w:fill="A9D08E"/>
-            <w:noWrap/>
-            <w:vAlign w:val="bottom"/>
-            <w:hideMark/>
-          </w:tcPr>
-          <w:p>
-            <w:pPr>
-              <w:spacing w:after="0" w:line="240" w:lineRule="auto"/>
+            </w:pPr>
+            <w:r>
               <w:rPr>
                 <w:rFonts w:ascii="Calibri" w:eastAsia="Times New Roman" w:hAnsi="Calibri" w:cs="Calibri"/>
                 <w:b/>
@@ -3038,19 +2933,8 @@
                 <w:color w:val="000000"/>
                 <w:lang w:eastAsia="es-MX"/>
               </w:rPr>
-            </w:pPr>
-            <w:proofErr w:type="spellStart"/>
-            <w:r>
-              <w:rPr>
-                <w:rFonts w:ascii="Calibri" w:eastAsia="Times New Roman" w:hAnsi="Calibri" w:cs="Calibri"/>
-                <w:b/>
-                <w:bCs/>
-                <w:color w:val="000000"/>
-                <w:lang w:eastAsia="es-MX"/>
-              </w:rPr>
               <w:t>website</w:t>
             </w:r>
-            <w:proofErr w:type="spellEnd"/>
           </w:p>
         </w:tc>
       </w:tr>
@@ -3124,29 +3008,7 @@
                 <w:szCs w:val="20"/>
                 <w:lang w:eastAsia="es-MX"/>
               </w:rPr>
-              <w:t>Hospital Nacional “</w:t>
-            </w:r>
-            <w:proofErr w:type="gramStart"/>
-            <w:r>
-              <w:rPr>
-                <w:rFonts w:ascii="Arial" w:eastAsia="Times New Roman" w:hAnsi="Arial" w:cs="Arial"/>
-                <w:color w:val="000000"/>
-                <w:sz w:val="20"/>
-                <w:szCs w:val="20"/>
-                <w:lang w:eastAsia="es-MX"/>
-              </w:rPr>
-              <w:t>Arzobispo</w:t>
-            </w:r>
-            <w:proofErr w:type="gramEnd"/>
-            <w:r>
-              <w:rPr>
-                <w:rFonts w:ascii="Arial" w:eastAsia="Times New Roman" w:hAnsi="Arial" w:cs="Arial"/>
-                <w:color w:val="000000"/>
-                <w:sz w:val="20"/>
-                <w:szCs w:val="20"/>
-                <w:lang w:eastAsia="es-MX"/>
-              </w:rPr>
-              <w:t xml:space="preserve"> Loayza”</w:t>
+              <w:t>Hospital Nacional “Arzobispo Loayza”</w:t>
             </w:r>
           </w:p>
         </w:tc>
@@ -4462,29 +4324,7 @@
                 <w:szCs w:val="20"/>
                 <w:lang w:eastAsia="es-MX"/>
               </w:rPr>
-              <w:t xml:space="preserve">Hospital “Hermilio </w:t>
-            </w:r>
-            <w:proofErr w:type="spellStart"/>
-            <w:r>
-              <w:rPr>
-                <w:rFonts w:ascii="Arial" w:eastAsia="Times New Roman" w:hAnsi="Arial" w:cs="Arial"/>
-                <w:color w:val="000000"/>
-                <w:sz w:val="20"/>
-                <w:szCs w:val="20"/>
-                <w:lang w:eastAsia="es-MX"/>
-              </w:rPr>
-              <w:t>Valdizan</w:t>
-            </w:r>
-            <w:proofErr w:type="spellEnd"/>
-            <w:r>
-              <w:rPr>
-                <w:rFonts w:ascii="Arial" w:eastAsia="Times New Roman" w:hAnsi="Arial" w:cs="Arial"/>
-                <w:color w:val="000000"/>
-                <w:sz w:val="20"/>
-                <w:szCs w:val="20"/>
-                <w:lang w:eastAsia="es-MX"/>
-              </w:rPr>
-              <w:t>”</w:t>
+              <w:t>Hospital “Hermilio Valdizan”</w:t>
             </w:r>
           </w:p>
         </w:tc>
@@ -5057,29 +4897,7 @@
                 <w:szCs w:val="20"/>
                 <w:lang w:eastAsia="es-MX"/>
               </w:rPr>
-              <w:t>Hospital “</w:t>
-            </w:r>
-            <w:proofErr w:type="spellStart"/>
-            <w:r>
-              <w:rPr>
-                <w:rFonts w:ascii="Arial" w:eastAsia="Times New Roman" w:hAnsi="Arial" w:cs="Arial"/>
-                <w:color w:val="000000"/>
-                <w:sz w:val="20"/>
-                <w:szCs w:val="20"/>
-                <w:lang w:eastAsia="es-MX"/>
-              </w:rPr>
-              <w:t>Victor</w:t>
-            </w:r>
-            <w:proofErr w:type="spellEnd"/>
-            <w:r>
-              <w:rPr>
-                <w:rFonts w:ascii="Arial" w:eastAsia="Times New Roman" w:hAnsi="Arial" w:cs="Arial"/>
-                <w:color w:val="000000"/>
-                <w:sz w:val="20"/>
-                <w:szCs w:val="20"/>
-                <w:lang w:eastAsia="es-MX"/>
-              </w:rPr>
-              <w:t xml:space="preserve"> Larco Herrera”</w:t>
+              <w:t>Hospital “Victor Larco Herrera”</w:t>
             </w:r>
           </w:p>
         </w:tc>
@@ -6390,95 +6208,13 @@
           <w:szCs w:val="20"/>
         </w:rPr>
       </w:pPr>
-      <w:proofErr w:type="spellStart"/>
       <w:r>
         <w:rPr>
           <w:rFonts w:ascii="Arial" w:hAnsi="Arial" w:cs="Arial"/>
           <w:sz w:val="20"/>
           <w:szCs w:val="20"/>
         </w:rPr>
-        <w:t>M.Sc</w:t>
-      </w:r>
-      <w:proofErr w:type="spellEnd"/>
-      <w:r>
-        <w:rPr>
-          <w:rFonts w:ascii="Arial" w:hAnsi="Arial" w:cs="Arial"/>
-          <w:sz w:val="20"/>
-          <w:szCs w:val="20"/>
-        </w:rPr>
-        <w:t xml:space="preserve">. Carlos Antonio Sam </w:t>
-      </w:r>
-      <w:proofErr w:type="spellStart"/>
-      <w:r>
-        <w:rPr>
-          <w:rFonts w:ascii="Arial" w:hAnsi="Arial" w:cs="Arial"/>
-          <w:sz w:val="20"/>
-          <w:szCs w:val="20"/>
-        </w:rPr>
-        <w:t>Anlas</w:t>
-      </w:r>
-      <w:proofErr w:type="spellEnd"/>
-      <w:r>
-        <w:rPr>
-          <w:rFonts w:ascii="Arial" w:hAnsi="Arial" w:cs="Arial"/>
-          <w:sz w:val="20"/>
-          <w:szCs w:val="20"/>
-        </w:rPr>
-        <w:t xml:space="preserve">, </w:t>
-      </w:r>
-      <w:proofErr w:type="spellStart"/>
-      <w:r>
-        <w:rPr>
-          <w:rFonts w:ascii="Arial" w:hAnsi="Arial" w:cs="Arial"/>
-          <w:sz w:val="20"/>
-          <w:szCs w:val="20"/>
-        </w:rPr>
-        <w:t>Dr.C</w:t>
-      </w:r>
-      <w:proofErr w:type="spellEnd"/>
-      <w:r>
-        <w:rPr>
-          <w:rFonts w:ascii="Arial" w:hAnsi="Arial" w:cs="Arial"/>
-          <w:sz w:val="20"/>
-          <w:szCs w:val="20"/>
-        </w:rPr>
-        <w:t xml:space="preserve">. </w:t>
-      </w:r>
-      <w:proofErr w:type="spellStart"/>
-      <w:r>
-        <w:rPr>
-          <w:rFonts w:ascii="Arial" w:hAnsi="Arial" w:cs="Arial"/>
-          <w:sz w:val="20"/>
-          <w:szCs w:val="20"/>
-        </w:rPr>
-        <w:t>Yudayly</w:t>
-      </w:r>
-      <w:proofErr w:type="spellEnd"/>
-      <w:r>
-        <w:rPr>
-          <w:rFonts w:ascii="Arial" w:hAnsi="Arial" w:cs="Arial"/>
-          <w:sz w:val="20"/>
-          <w:szCs w:val="20"/>
-        </w:rPr>
-        <w:t xml:space="preserve"> </w:t>
-      </w:r>
-      <w:proofErr w:type="spellStart"/>
-      <w:r>
-        <w:rPr>
-          <w:rFonts w:ascii="Arial" w:hAnsi="Arial" w:cs="Arial"/>
-          <w:sz w:val="20"/>
-          <w:szCs w:val="20"/>
-        </w:rPr>
-        <w:t>Stable</w:t>
-      </w:r>
-      <w:proofErr w:type="spellEnd"/>
-      <w:r>
-        <w:rPr>
-          <w:rFonts w:ascii="Arial" w:hAnsi="Arial" w:cs="Arial"/>
-          <w:sz w:val="20"/>
-          <w:szCs w:val="20"/>
-        </w:rPr>
-        <w:t xml:space="preserve"> Rodríguez. </w:t>
+        <w:t xml:space="preserve">M.Sc. Carlos Antonio Sam Anlas, Dr.C. Yudayly Stable Rodríguez. </w:t>
       </w:r>
       <w:r>
         <w:rPr>
@@ -6594,95 +6330,13 @@
           <w:szCs w:val="20"/>
         </w:rPr>
       </w:pPr>
-      <w:proofErr w:type="spellStart"/>
       <w:r>
         <w:rPr>
           <w:rFonts w:ascii="Arial" w:hAnsi="Arial" w:cs="Arial"/>
           <w:sz w:val="20"/>
           <w:szCs w:val="20"/>
         </w:rPr>
-        <w:t>M.Sc</w:t>
-      </w:r>
-      <w:proofErr w:type="spellEnd"/>
-      <w:r>
-        <w:rPr>
-          <w:rFonts w:ascii="Arial" w:hAnsi="Arial" w:cs="Arial"/>
-          <w:sz w:val="20"/>
-          <w:szCs w:val="20"/>
-        </w:rPr>
-        <w:t xml:space="preserve">. Carlos Antonio Sam </w:t>
-      </w:r>
-      <w:proofErr w:type="spellStart"/>
-      <w:r>
-        <w:rPr>
-          <w:rFonts w:ascii="Arial" w:hAnsi="Arial" w:cs="Arial"/>
-          <w:sz w:val="20"/>
-          <w:szCs w:val="20"/>
-        </w:rPr>
-        <w:t>Anlas</w:t>
-      </w:r>
-      <w:proofErr w:type="spellEnd"/>
-      <w:r>
-        <w:rPr>
-          <w:rFonts w:ascii="Arial" w:hAnsi="Arial" w:cs="Arial"/>
-          <w:sz w:val="20"/>
-          <w:szCs w:val="20"/>
-        </w:rPr>
-        <w:t xml:space="preserve">, </w:t>
-      </w:r>
-      <w:proofErr w:type="spellStart"/>
-      <w:r>
-        <w:rPr>
-          <w:rFonts w:ascii="Arial" w:hAnsi="Arial" w:cs="Arial"/>
-          <w:sz w:val="20"/>
-          <w:szCs w:val="20"/>
-        </w:rPr>
-        <w:t>Dr.C</w:t>
-      </w:r>
-      <w:proofErr w:type="spellEnd"/>
-      <w:r>
-        <w:rPr>
-          <w:rFonts w:ascii="Arial" w:hAnsi="Arial" w:cs="Arial"/>
-          <w:sz w:val="20"/>
-          <w:szCs w:val="20"/>
-        </w:rPr>
-        <w:t xml:space="preserve">. </w:t>
-      </w:r>
-      <w:proofErr w:type="spellStart"/>
-      <w:r>
-        <w:rPr>
-          <w:rFonts w:ascii="Arial" w:hAnsi="Arial" w:cs="Arial"/>
-          <w:sz w:val="20"/>
-          <w:szCs w:val="20"/>
-        </w:rPr>
-        <w:t>Yudayly</w:t>
-      </w:r>
-      <w:proofErr w:type="spellEnd"/>
-      <w:r>
-        <w:rPr>
-          <w:rFonts w:ascii="Arial" w:hAnsi="Arial" w:cs="Arial"/>
-          <w:sz w:val="20"/>
-          <w:szCs w:val="20"/>
-        </w:rPr>
-        <w:t xml:space="preserve"> </w:t>
-      </w:r>
-      <w:proofErr w:type="spellStart"/>
-      <w:r>
-        <w:rPr>
-          <w:rFonts w:ascii="Arial" w:hAnsi="Arial" w:cs="Arial"/>
-          <w:sz w:val="20"/>
-          <w:szCs w:val="20"/>
-        </w:rPr>
-        <w:t>Stable</w:t>
-      </w:r>
-      <w:proofErr w:type="spellEnd"/>
-      <w:r>
-        <w:rPr>
-          <w:rFonts w:ascii="Arial" w:hAnsi="Arial" w:cs="Arial"/>
-          <w:sz w:val="20"/>
-          <w:szCs w:val="20"/>
-        </w:rPr>
-        <w:t xml:space="preserve"> Rodríguez</w:t>
+        <w:t>M.Sc. Carlos Antonio Sam Anlas, Dr.C. Yudayly Stable Rodríguez</w:t>
       </w:r>
       <w:r>
         <w:rPr>
@@ -6854,7 +6508,7 @@
             <w:noProof/>
             <w:lang w:val="es-ES"/>
           </w:rPr>
-          <w:t>8</w:t>
+          <w:t>2</w:t>
         </w:r>
         <w:r>
           <w:fldChar w:fldCharType="end"/>
@@ -8860,7 +8514,7 @@
 </file>
 
 <file path=customXml/itemProps1.xml><?xml version="1.0" encoding="utf-8"?>
-<ds:datastoreItem xmlns:ds="http://schemas.openxmlformats.org/officeDocument/2006/customXml" ds:itemID="{CE114F19-0B67-47EC-A605-F806EE555E27}">
+<ds:datastoreItem xmlns:ds="http://schemas.openxmlformats.org/officeDocument/2006/customXml" ds:itemID="{B5F97DDE-204D-469B-BEFD-76F7714EDCD4}">
   <ds:schemaRefs>
     <ds:schemaRef ds:uri="http://schemas.openxmlformats.org/officeDocument/2006/bibliography"/>
   </ds:schemaRefs>

</xml_diff>